<commit_message>
Minor changes + the node package json something
</commit_message>
<xml_diff>
--- a/ÚJ függvények.docx
+++ b/ÚJ függvények.docx
@@ -46,15 +46,7 @@
         <w:t>5</w:t>
       </w:r>
       <w:r>
-        <w:t xml:space="preserve"> új státusz </w:t>
-      </w:r>
-      <w:proofErr w:type="gramStart"/>
-      <w:r>
-        <w:t>kell</w:t>
-      </w:r>
-      <w:proofErr w:type="gramEnd"/>
-      <w:r>
-        <w:t xml:space="preserve"> ami leírja az állapotot, most jelenleg: 0 = új rendelés, 1 </w:t>
+        <w:t xml:space="preserve"> új státusz kell ami leírja az állapotot, most jelenleg: 0 = új rendelés, 1 </w:t>
       </w:r>
       <w:r>
         <w:t>=</w:t>
@@ -89,7 +81,6 @@
           <w:numId w:val="1"/>
         </w:numPr>
       </w:pPr>
-      <w:proofErr w:type="spellStart"/>
       <w:r>
         <w:rPr>
           <w:b/>
@@ -97,33 +88,8 @@
         </w:rPr>
         <w:t>OrderList</w:t>
       </w:r>
-      <w:proofErr w:type="spellEnd"/>
-      <w:r>
-        <w:t xml:space="preserve">: a szerver egy ilyen </w:t>
-      </w:r>
-      <w:proofErr w:type="spellStart"/>
-      <w:r>
-        <w:t>OrderList</w:t>
-      </w:r>
-      <w:proofErr w:type="spellEnd"/>
-      <w:r>
-        <w:t xml:space="preserve"> típust ad vissza, ami a rendelések listája (</w:t>
-      </w:r>
-      <w:proofErr w:type="spellStart"/>
-      <w:r>
-        <w:t>orderList</w:t>
-      </w:r>
-      <w:proofErr w:type="spellEnd"/>
-      <w:r>
-        <w:t xml:space="preserve"> = List&lt;Order&gt;) – mint a </w:t>
-      </w:r>
-      <w:proofErr w:type="spellStart"/>
-      <w:r>
-        <w:t>FoodList-eknél</w:t>
-      </w:r>
-      <w:proofErr w:type="spellEnd"/>
-      <w:r>
-        <w:t xml:space="preserve"> csináltuk. </w:t>
+      <w:r>
+        <w:t xml:space="preserve">: a szerver egy ilyen OrderList típust ad vissza, ami a rendelések listája (orderList = List&lt;Order&gt;) – mint a FoodList-eknél csináltuk. </w:t>
       </w:r>
     </w:p>
     <w:p>
@@ -137,65 +103,22 @@
       <w:r>
         <w:t xml:space="preserve">Hívása pl: </w:t>
       </w:r>
-      <w:proofErr w:type="spellStart"/>
       <w:r>
         <w:rPr>
           <w:color w:val="FF0000"/>
         </w:rPr>
-        <w:t>getOrders</w:t>
-      </w:r>
-      <w:proofErr w:type="spellEnd"/>
-      <w:r>
-        <w:rPr>
-          <w:color w:val="FF0000"/>
-        </w:rPr>
-        <w:t>(</w:t>
-      </w:r>
-      <w:proofErr w:type="spellStart"/>
-      <w:r>
-        <w:rPr>
-          <w:color w:val="FF0000"/>
-        </w:rPr>
-        <w:t>restID</w:t>
-      </w:r>
-      <w:proofErr w:type="spellEnd"/>
-      <w:r>
-        <w:rPr>
-          <w:color w:val="FF0000"/>
-        </w:rPr>
-        <w:t xml:space="preserve">) </w:t>
-      </w:r>
-      <w:r>
-        <w:t xml:space="preserve">ahol </w:t>
-      </w:r>
-      <w:proofErr w:type="spellStart"/>
-      <w:r>
-        <w:t>restID</w:t>
-      </w:r>
-      <w:proofErr w:type="spellEnd"/>
-      <w:r>
-        <w:t xml:space="preserve"> az adott étterem id.</w:t>
-      </w:r>
-    </w:p>
-    <w:p>
-      <w:r>
-        <w:t xml:space="preserve">Ami kell még </w:t>
-      </w:r>
-      <w:proofErr w:type="spellStart"/>
-      <w:proofErr w:type="gramStart"/>
-      <w:r>
-        <w:t>fv</w:t>
-      </w:r>
-      <w:proofErr w:type="spellEnd"/>
-      <w:r>
-        <w:t xml:space="preserve">: </w:t>
-      </w:r>
-      <w:r>
-        <w:t xml:space="preserve"> (</w:t>
-      </w:r>
-      <w:proofErr w:type="gramEnd"/>
-      <w:r>
-        <w:t>nem kell visszatérési érték)</w:t>
+        <w:t xml:space="preserve">getOrders(restID) </w:t>
+      </w:r>
+      <w:r>
+        <w:t>ahol restID az adott étterem id.</w:t>
+      </w:r>
+    </w:p>
+    <w:p>
+      <w:r>
+        <w:t xml:space="preserve">Ami kell még fv: </w:t>
+      </w:r>
+      <w:r>
+        <w:t xml:space="preserve"> (nem kell visszatérési érték)</w:t>
       </w:r>
     </w:p>
     <w:p>
@@ -209,68 +132,14 @@
       <w:r>
         <w:t xml:space="preserve">amiben a rendelés állapotát módosítom pl.: </w:t>
       </w:r>
-      <w:proofErr w:type="spellStart"/>
-      <w:proofErr w:type="gramStart"/>
       <w:r>
         <w:rPr>
           <w:color w:val="FF0000"/>
         </w:rPr>
-        <w:t>updateOrderState</w:t>
-      </w:r>
-      <w:proofErr w:type="spellEnd"/>
-      <w:r>
-        <w:rPr>
-          <w:color w:val="FF0000"/>
-        </w:rPr>
-        <w:t>(</w:t>
-      </w:r>
-      <w:proofErr w:type="spellStart"/>
-      <w:proofErr w:type="gramEnd"/>
-      <w:r>
-        <w:rPr>
-          <w:color w:val="FF0000"/>
-        </w:rPr>
-        <w:t>OrderID</w:t>
-      </w:r>
-      <w:proofErr w:type="spellEnd"/>
-      <w:r>
-        <w:rPr>
-          <w:color w:val="FF0000"/>
-        </w:rPr>
-        <w:t xml:space="preserve">, </w:t>
-      </w:r>
-      <w:proofErr w:type="spellStart"/>
-      <w:r>
-        <w:rPr>
-          <w:color w:val="FF0000"/>
-        </w:rPr>
-        <w:t>newState</w:t>
-      </w:r>
-      <w:proofErr w:type="spellEnd"/>
-      <w:r>
-        <w:rPr>
-          <w:color w:val="FF0000"/>
-        </w:rPr>
-        <w:t>)</w:t>
-      </w:r>
-      <w:r>
-        <w:t xml:space="preserve">, ahol </w:t>
-      </w:r>
-      <w:proofErr w:type="spellStart"/>
-      <w:r>
-        <w:t>orderID</w:t>
-      </w:r>
-      <w:proofErr w:type="spellEnd"/>
-      <w:r>
-        <w:t xml:space="preserve"> a rendelés ID-ja, </w:t>
-      </w:r>
-      <w:proofErr w:type="spellStart"/>
-      <w:r>
-        <w:t>newState</w:t>
-      </w:r>
-      <w:proofErr w:type="spellEnd"/>
-      <w:r>
-        <w:t xml:space="preserve"> pedig egy int az új állapotról.</w:t>
+        <w:t>updateOrderState(OrderID, newState)</w:t>
+      </w:r>
+      <w:r>
+        <w:t>, ahol orderID a rendelés ID-ja, newState pedig egy int az új állapotról.</w:t>
       </w:r>
     </w:p>
     <w:p>
@@ -309,24 +178,11 @@
           <w:numId w:val="2"/>
         </w:numPr>
       </w:pPr>
-      <w:proofErr w:type="spellStart"/>
-      <w:r>
-        <w:t>DeliveryBoy</w:t>
-      </w:r>
-      <w:proofErr w:type="spellEnd"/>
-      <w:r>
-        <w:t>: ebben van minden adat egy futárról</w:t>
-      </w:r>
-      <w:r>
-        <w:t xml:space="preserve"> (most jelenleg az </w:t>
-      </w:r>
-      <w:proofErr w:type="spellStart"/>
-      <w:r>
-        <w:t>id</w:t>
-      </w:r>
-      <w:proofErr w:type="spellEnd"/>
-      <w:r>
-        <w:t>-ja meg a neve meg a hozzá tartozó rendelések listája)</w:t>
+      <w:r>
+        <w:t>DeliveryBoy: ebben van minden adat egy futárról</w:t>
+      </w:r>
+      <w:r>
+        <w:t xml:space="preserve"> (most jelenleg az id-ja meg a neve meg a hozzá tartozó rendelések listája)</w:t>
       </w:r>
     </w:p>
     <w:p>
@@ -337,7 +193,6 @@
           <w:numId w:val="2"/>
         </w:numPr>
       </w:pPr>
-      <w:proofErr w:type="spellStart"/>
       <w:r>
         <w:rPr>
           <w:b/>
@@ -345,80 +200,17 @@
         </w:rPr>
         <w:t>DeliveryBoyList</w:t>
       </w:r>
-      <w:proofErr w:type="spellEnd"/>
-      <w:r>
-        <w:t xml:space="preserve">: a szerver ilyen típust ad </w:t>
-      </w:r>
-      <w:proofErr w:type="gramStart"/>
-      <w:r>
-        <w:t>vissza</w:t>
-      </w:r>
-      <w:proofErr w:type="gramEnd"/>
-      <w:r>
-        <w:t xml:space="preserve"> ami a futárok listája (</w:t>
-      </w:r>
-      <w:proofErr w:type="spellStart"/>
-      <w:r>
-        <w:t>deliveryBoyList</w:t>
-      </w:r>
-      <w:proofErr w:type="spellEnd"/>
-      <w:r>
-        <w:t xml:space="preserve"> = List&lt;</w:t>
-      </w:r>
-      <w:proofErr w:type="spellStart"/>
-      <w:r>
-        <w:t>DeliveryBoy</w:t>
-      </w:r>
-      <w:proofErr w:type="spellEnd"/>
-      <w:r>
-        <w:t xml:space="preserve">&gt;). Hívása pl: </w:t>
-      </w:r>
-      <w:proofErr w:type="spellStart"/>
+      <w:r>
+        <w:t xml:space="preserve">: a szerver ilyen típust ad vissza ami a futárok listája (deliveryBoyList = List&lt;DeliveryBoy&gt;). Hívása pl: </w:t>
+      </w:r>
       <w:r>
         <w:rPr>
           <w:color w:val="FF0000"/>
         </w:rPr>
-        <w:t>getDeliveryBoys</w:t>
-      </w:r>
-      <w:proofErr w:type="spellEnd"/>
-      <w:r>
-        <w:rPr>
-          <w:color w:val="FF0000"/>
-        </w:rPr>
-        <w:t>(</w:t>
-      </w:r>
-      <w:proofErr w:type="spellStart"/>
-      <w:r>
-        <w:rPr>
-          <w:color w:val="FF0000"/>
-        </w:rPr>
-        <w:t>restID</w:t>
-      </w:r>
-      <w:proofErr w:type="spellEnd"/>
-      <w:r>
-        <w:rPr>
-          <w:color w:val="FF0000"/>
-        </w:rPr>
-        <w:t xml:space="preserve">) </w:t>
-      </w:r>
-      <w:r>
-        <w:t xml:space="preserve">ahol a </w:t>
-      </w:r>
-      <w:proofErr w:type="spellStart"/>
-      <w:r>
-        <w:t>restID</w:t>
-      </w:r>
-      <w:proofErr w:type="spellEnd"/>
-      <w:r>
-        <w:t xml:space="preserve"> az adott étterem </w:t>
-      </w:r>
-      <w:proofErr w:type="spellStart"/>
-      <w:r>
-        <w:t>id</w:t>
-      </w:r>
-      <w:proofErr w:type="spellEnd"/>
-      <w:r>
-        <w:t>-ja.</w:t>
+        <w:t xml:space="preserve">getDeliveryBoys(restID) </w:t>
+      </w:r>
+      <w:r>
+        <w:t>ahol a restID az adott étterem id-ja.</w:t>
       </w:r>
     </w:p>
     <w:p>
@@ -440,68 +232,14 @@
       <w:r>
         <w:t xml:space="preserve">rendelés hozzáadása futárhoz: pl: </w:t>
       </w:r>
-      <w:proofErr w:type="spellStart"/>
-      <w:proofErr w:type="gramStart"/>
       <w:r>
         <w:rPr>
           <w:color w:val="FF0000"/>
         </w:rPr>
-        <w:t>addOrderToDeliveryBoy</w:t>
-      </w:r>
-      <w:proofErr w:type="spellEnd"/>
-      <w:r>
-        <w:rPr>
-          <w:color w:val="FF0000"/>
-        </w:rPr>
-        <w:t>(</w:t>
-      </w:r>
-      <w:proofErr w:type="spellStart"/>
-      <w:proofErr w:type="gramEnd"/>
-      <w:r>
-        <w:rPr>
-          <w:color w:val="FF0000"/>
-        </w:rPr>
-        <w:t>boyID</w:t>
-      </w:r>
-      <w:proofErr w:type="spellEnd"/>
-      <w:r>
-        <w:rPr>
-          <w:color w:val="FF0000"/>
-        </w:rPr>
-        <w:t xml:space="preserve">, </w:t>
-      </w:r>
-      <w:proofErr w:type="spellStart"/>
-      <w:r>
-        <w:rPr>
-          <w:color w:val="FF0000"/>
-        </w:rPr>
-        <w:t>OrderID</w:t>
-      </w:r>
-      <w:proofErr w:type="spellEnd"/>
-      <w:r>
-        <w:rPr>
-          <w:color w:val="FF0000"/>
-        </w:rPr>
-        <w:t>)</w:t>
-      </w:r>
-      <w:r>
-        <w:t xml:space="preserve"> – </w:t>
-      </w:r>
-      <w:proofErr w:type="spellStart"/>
-      <w:r>
-        <w:t>boyID</w:t>
-      </w:r>
-      <w:proofErr w:type="spellEnd"/>
-      <w:r>
-        <w:t xml:space="preserve"> a futár ID, </w:t>
-      </w:r>
-      <w:proofErr w:type="spellStart"/>
-      <w:r>
-        <w:t>orderID</w:t>
-      </w:r>
-      <w:proofErr w:type="spellEnd"/>
-      <w:r>
-        <w:t xml:space="preserve"> meg a rendelés ID.</w:t>
+        <w:t>addOrderToDeliveryBoy(boyID, OrderID)</w:t>
+      </w:r>
+      <w:r>
+        <w:t xml:space="preserve"> – boyID a futár ID, orderID meg a rendelés ID.</w:t>
       </w:r>
     </w:p>
     <w:p>
@@ -527,49 +265,11 @@
           <w:color w:val="FF0000"/>
         </w:rPr>
       </w:pPr>
-      <w:proofErr w:type="spellStart"/>
-      <w:proofErr w:type="gramStart"/>
       <w:r>
         <w:rPr>
           <w:color w:val="FF0000"/>
         </w:rPr>
-        <w:t>removeOrderFromDeliveryBoy</w:t>
-      </w:r>
-      <w:proofErr w:type="spellEnd"/>
-      <w:r>
-        <w:rPr>
-          <w:color w:val="FF0000"/>
-        </w:rPr>
-        <w:t>(</w:t>
-      </w:r>
-      <w:proofErr w:type="spellStart"/>
-      <w:proofErr w:type="gramEnd"/>
-      <w:r>
-        <w:rPr>
-          <w:color w:val="FF0000"/>
-        </w:rPr>
-        <w:t>boyID</w:t>
-      </w:r>
-      <w:proofErr w:type="spellEnd"/>
-      <w:r>
-        <w:rPr>
-          <w:color w:val="FF0000"/>
-        </w:rPr>
-        <w:t xml:space="preserve">, </w:t>
-      </w:r>
-      <w:proofErr w:type="spellStart"/>
-      <w:r>
-        <w:rPr>
-          <w:color w:val="FF0000"/>
-        </w:rPr>
-        <w:t>orderID</w:t>
-      </w:r>
-      <w:proofErr w:type="spellEnd"/>
-      <w:r>
-        <w:rPr>
-          <w:color w:val="FF0000"/>
-        </w:rPr>
-        <w:t>)</w:t>
+        <w:t>removeOrderFromDeliveryBoy(boyID, orderID)</w:t>
       </w:r>
     </w:p>
     <w:p>
@@ -596,15 +296,7 @@
         <w:t>Új rendelésről értesítés?</w:t>
       </w:r>
       <w:r>
-        <w:t xml:space="preserve"> (most jelenleg másik </w:t>
-      </w:r>
-      <w:proofErr w:type="spellStart"/>
-      <w:r>
-        <w:t>thread</w:t>
-      </w:r>
-      <w:proofErr w:type="spellEnd"/>
-      <w:r>
-        <w:t xml:space="preserve"> figyel 10 mp-ként)</w:t>
+        <w:t xml:space="preserve"> (most jelenleg másik thread figyel 10 mp-ként)</w:t>
       </w:r>
       <w:r>
         <w:t xml:space="preserve"> pipa</w:t>
@@ -631,23 +323,7 @@
         </w:numPr>
       </w:pPr>
       <w:r>
-        <w:t xml:space="preserve">A fentiek alapján nem lenne </w:t>
-      </w:r>
-      <w:proofErr w:type="gramStart"/>
-      <w:r>
-        <w:t>szükséges</w:t>
-      </w:r>
-      <w:proofErr w:type="gramEnd"/>
-      <w:r>
-        <w:t xml:space="preserve"> hogy az Order eltárolja a </w:t>
-      </w:r>
-      <w:proofErr w:type="spellStart"/>
-      <w:r>
-        <w:t>deliveryPersonID</w:t>
-      </w:r>
-      <w:proofErr w:type="spellEnd"/>
-      <w:r>
-        <w:t>-t (legalábbis nálam), mert adott futárnál van az összes rendelés listája amivel dolga volt</w:t>
+        <w:t>A fentiek alapján nem lenne szükséges hogy az Order eltárolja a deliveryPersonID-t (legalábbis nálam), mert adott futárnál van az összes rendelés listája amivel dolga volt</w:t>
       </w:r>
     </w:p>
     <w:p>
@@ -671,13 +347,8 @@
         </w:numPr>
       </w:pPr>
       <w:r>
-        <w:t xml:space="preserve">Időre: tartózkodási hely, elkészülési idő, futár kiérkezésének, összes rendelés darabszámának </w:t>
-      </w:r>
-      <w:proofErr w:type="gramStart"/>
-      <w:r>
-        <w:t>figyelembe vétele</w:t>
-      </w:r>
-      <w:proofErr w:type="gramEnd"/>
+        <w:t>Időre: tartózkodási hely, elkészülési idő, futár kiérkezésének, összes rendelés darabszámának figyelembe vétele</w:t>
+      </w:r>
     </w:p>
     <w:p>
       <w:r>
@@ -687,6 +358,53 @@
     <w:p>
       <w:r>
         <w:t>Nyitvatartási idő étteremnek?</w:t>
+      </w:r>
+    </w:p>
+    <w:p>
+      <w:r>
+        <w:t>Étterem:</w:t>
+      </w:r>
+    </w:p>
+    <w:p>
+      <w:pPr>
+        <w:pStyle w:val="Listaszerbekezds"/>
+        <w:numPr>
+          <w:ilvl w:val="0"/>
+          <w:numId w:val="5"/>
+        </w:numPr>
+      </w:pPr>
+      <w:r>
+        <w:lastRenderedPageBreak/>
+        <w:t>szabályozni a rendelések fogadását</w:t>
+      </w:r>
+    </w:p>
+    <w:p>
+      <w:pPr>
+        <w:pStyle w:val="Listaszerbekezds"/>
+        <w:numPr>
+          <w:ilvl w:val="0"/>
+          <w:numId w:val="5"/>
+        </w:numPr>
+      </w:pPr>
+      <w:r>
+        <w:t>akciók kezelése</w:t>
+      </w:r>
+    </w:p>
+    <w:p>
+      <w:pPr>
+        <w:pStyle w:val="Listaszerbekezds"/>
+        <w:numPr>
+          <w:ilvl w:val="0"/>
+          <w:numId w:val="5"/>
+        </w:numPr>
+      </w:pPr>
+      <w:r>
+        <w:t>adott időszakra milyen megrendelések voltak – és mik a költségek (esetleg bevételek)</w:t>
+      </w:r>
+    </w:p>
+    <w:p>
+      <w:r>
+        <w:t>Költségek? : futárok fizuja?</w:t>
       </w:r>
     </w:p>
     <w:sectPr>
@@ -817,7 +535,7 @@
   <w:abstractNum w:abstractNumId="1" w15:restartNumberingAfterBreak="0">
     <w:nsid w:val="1AE04996"/>
     <w:multiLevelType w:val="hybridMultilevel"/>
-    <w:tmpl w:val="890E5D30"/>
+    <w:tmpl w:val="58F87958"/>
     <w:lvl w:ilvl="0" w:tplc="040E0001">
       <w:start w:val="1"/>
       <w:numFmt w:val="bullet"/>

</xml_diff>

<commit_message>
Database UPDATE + functions
run database script: Last ETAP.sql
addFood modified, setDiscount, approxTimeOD functions
</commit_message>
<xml_diff>
--- a/ÚJ függvények.docx
+++ b/ÚJ függvények.docx
@@ -1,6 +1,6 @@
 
 <file path=word/document.xml><?xml version="1.0" encoding="utf-8"?>
-<w:document xmlns:wpc="http://schemas.microsoft.com/office/word/2010/wordprocessingCanvas" xmlns:cx="http://schemas.microsoft.com/office/drawing/2014/chartex" xmlns:cx1="http://schemas.microsoft.com/office/drawing/2015/9/8/chartex" xmlns:cx2="http://schemas.microsoft.com/office/drawing/2015/10/21/chartex" xmlns:cx3="http://schemas.microsoft.com/office/drawing/2016/5/9/chartex" xmlns:cx4="http://schemas.microsoft.com/office/drawing/2016/5/10/chartex" xmlns:cx5="http://schemas.microsoft.com/office/drawing/2016/5/11/chartex" xmlns:cx6="http://schemas.microsoft.com/office/drawing/2016/5/12/chartex" xmlns:cx7="http://schemas.microsoft.com/office/drawing/2016/5/13/chartex" xmlns:cx8="http://schemas.microsoft.com/office/drawing/2016/5/14/chartex" xmlns:mc="http://schemas.openxmlformats.org/markup-compatibility/2006" xmlns:aink="http://schemas.microsoft.com/office/drawing/2016/ink" xmlns:am3d="http://schemas.microsoft.com/office/drawing/2017/model3d" xmlns:o="urn:schemas-microsoft-com:office:office" xmlns:r="http://schemas.openxmlformats.org/officeDocument/2006/relationships" xmlns:m="http://schemas.openxmlformats.org/officeDocument/2006/math" xmlns:v="urn:schemas-microsoft-com:vml" xmlns:wp14="http://schemas.microsoft.com/office/word/2010/wordprocessingDrawing" xmlns:wp="http://schemas.openxmlformats.org/drawingml/2006/wordprocessingDrawing" xmlns:w10="urn:schemas-microsoft-com:office:word" xmlns:w="http://schemas.openxmlformats.org/wordprocessingml/2006/main" xmlns:w14="http://schemas.microsoft.com/office/word/2010/wordml" xmlns:w15="http://schemas.microsoft.com/office/word/2012/wordml" xmlns:w16cex="http://schemas.microsoft.com/office/word/2018/wordml/cex" xmlns:w16cid="http://schemas.microsoft.com/office/word/2016/wordml/cid" xmlns:w16="http://schemas.microsoft.com/office/word/2018/wordml" xmlns:w16sdtdh="http://schemas.microsoft.com/office/word/2020/wordml/sdtdatahash" xmlns:w16se="http://schemas.microsoft.com/office/word/2015/wordml/symex" xmlns:wpg="http://schemas.microsoft.com/office/word/2010/wordprocessingGroup" xmlns:wpi="http://schemas.microsoft.com/office/word/2010/wordprocessingInk" xmlns:wne="http://schemas.microsoft.com/office/word/2006/wordml" xmlns:wps="http://schemas.microsoft.com/office/word/2010/wordprocessingShape" mc:Ignorable="w14 w15 w16se w16cid w16 w16cex w16sdtdh wp14">
+<w:document xmlns:wpc="http://schemas.microsoft.com/office/word/2010/wordprocessingCanvas" xmlns:cx="http://schemas.microsoft.com/office/drawing/2014/chartex" xmlns:mc="http://schemas.openxmlformats.org/markup-compatibility/2006" xmlns:o="urn:schemas-microsoft-com:office:office" xmlns:r="http://schemas.openxmlformats.org/officeDocument/2006/relationships" xmlns:m="http://schemas.openxmlformats.org/officeDocument/2006/math" xmlns:v="urn:schemas-microsoft-com:vml" xmlns:wp14="http://schemas.microsoft.com/office/word/2010/wordprocessingDrawing" xmlns:wp="http://schemas.openxmlformats.org/drawingml/2006/wordprocessingDrawing" xmlns:w10="urn:schemas-microsoft-com:office:word" xmlns:w="http://schemas.openxmlformats.org/wordprocessingml/2006/main" xmlns:w14="http://schemas.microsoft.com/office/word/2010/wordml" xmlns:w15="http://schemas.microsoft.com/office/word/2012/wordml" xmlns:w16se="http://schemas.microsoft.com/office/word/2015/wordml/symex" xmlns:wpg="http://schemas.microsoft.com/office/word/2010/wordprocessingGroup" xmlns:wpi="http://schemas.microsoft.com/office/word/2010/wordprocessingInk" xmlns:wne="http://schemas.microsoft.com/office/word/2006/wordml" xmlns:wps="http://schemas.microsoft.com/office/word/2010/wordprocessingShape" mc:Ignorable="w14 w15 w16se wp14">
   <w:body>
     <w:p>
       <w:pPr>
@@ -194,7 +194,21 @@
         <w:rPr>
           <w:color w:val="538135" w:themeColor="accent6" w:themeShade="BF"/>
         </w:rPr>
-        <w:t xml:space="preserve"> = List&lt;Order&gt;) – mint a </w:t>
+        <w:t xml:space="preserve"> = List&lt;</w:t>
+      </w:r>
+      <w:proofErr w:type="spellStart"/>
+      <w:r>
+        <w:rPr>
+          <w:color w:val="538135" w:themeColor="accent6" w:themeShade="BF"/>
+        </w:rPr>
+        <w:t>Order</w:t>
+      </w:r>
+      <w:proofErr w:type="spellEnd"/>
+      <w:r>
+        <w:rPr>
+          <w:color w:val="538135" w:themeColor="accent6" w:themeShade="BF"/>
+        </w:rPr>
+        <w:t xml:space="preserve">&gt;) – mint a </w:t>
       </w:r>
       <w:proofErr w:type="spellStart"/>
       <w:r>
@@ -226,7 +240,21 @@
         <w:rPr>
           <w:color w:val="538135" w:themeColor="accent6" w:themeShade="BF"/>
         </w:rPr>
-        <w:t xml:space="preserve">Hívása pl: </w:t>
+        <w:t xml:space="preserve">Hívása </w:t>
+      </w:r>
+      <w:proofErr w:type="spellStart"/>
+      <w:r>
+        <w:rPr>
+          <w:color w:val="538135" w:themeColor="accent6" w:themeShade="BF"/>
+        </w:rPr>
+        <w:t>pl</w:t>
+      </w:r>
+      <w:proofErr w:type="spellEnd"/>
+      <w:r>
+        <w:rPr>
+          <w:color w:val="538135" w:themeColor="accent6" w:themeShade="BF"/>
+        </w:rPr>
+        <w:t xml:space="preserve">: </w:t>
       </w:r>
       <w:proofErr w:type="spellStart"/>
       <w:r>
@@ -290,14 +318,14 @@
         <w:t xml:space="preserve">Ami kell még </w:t>
       </w:r>
       <w:proofErr w:type="spellStart"/>
+      <w:r>
+        <w:rPr>
+          <w:color w:val="538135" w:themeColor="accent6" w:themeShade="BF"/>
+        </w:rPr>
+        <w:t>fv</w:t>
+      </w:r>
+      <w:proofErr w:type="spellEnd"/>
       <w:proofErr w:type="gramStart"/>
-      <w:r>
-        <w:rPr>
-          <w:color w:val="538135" w:themeColor="accent6" w:themeShade="BF"/>
-        </w:rPr>
-        <w:t>fv</w:t>
-      </w:r>
-      <w:proofErr w:type="spellEnd"/>
       <w:r>
         <w:rPr>
           <w:color w:val="538135" w:themeColor="accent6" w:themeShade="BF"/>
@@ -512,7 +540,15 @@
       </w:r>
       <w:proofErr w:type="spellEnd"/>
       <w:r>
-        <w:t xml:space="preserve">&gt;). Hívása pl: </w:t>
+        <w:t xml:space="preserve">&gt;). Hívása </w:t>
+      </w:r>
+      <w:proofErr w:type="spellStart"/>
+      <w:r>
+        <w:t>pl</w:t>
+      </w:r>
+      <w:proofErr w:type="spellEnd"/>
+      <w:r>
+        <w:t xml:space="preserve">: </w:t>
       </w:r>
       <w:proofErr w:type="spellStart"/>
       <w:proofErr w:type="gramStart"/>
@@ -554,7 +590,15 @@
         </w:numPr>
       </w:pPr>
       <w:r>
-        <w:t xml:space="preserve">rendelés hozzáadása futárhoz: pl: </w:t>
+        <w:t xml:space="preserve">rendelés hozzáadása futárhoz: </w:t>
+      </w:r>
+      <w:proofErr w:type="spellStart"/>
+      <w:r>
+        <w:t>pl</w:t>
+      </w:r>
+      <w:proofErr w:type="spellEnd"/>
+      <w:r>
+        <w:t xml:space="preserve">: </w:t>
       </w:r>
       <w:proofErr w:type="spellStart"/>
       <w:proofErr w:type="gramStart"/>
@@ -748,7 +792,15 @@
       </w:r>
       <w:proofErr w:type="spellEnd"/>
       <w:r>
-        <w:t xml:space="preserve"> figyel 10 mp-ként)</w:t>
+        <w:t xml:space="preserve"> figyel 10 </w:t>
+      </w:r>
+      <w:proofErr w:type="spellStart"/>
+      <w:r>
+        <w:t>mp-ként</w:t>
+      </w:r>
+      <w:proofErr w:type="spellEnd"/>
+      <w:r>
+        <w:t>)</w:t>
       </w:r>
       <w:r>
         <w:t xml:space="preserve"> </w:t>
@@ -825,7 +877,15 @@
       </w:r>
       <w:proofErr w:type="gramEnd"/>
       <w:r>
-        <w:t xml:space="preserve"> hogy az Order eltárolja a </w:t>
+        <w:t xml:space="preserve"> hogy az </w:t>
+      </w:r>
+      <w:proofErr w:type="spellStart"/>
+      <w:r>
+        <w:t>Order</w:t>
+      </w:r>
+      <w:proofErr w:type="spellEnd"/>
+      <w:r>
+        <w:t xml:space="preserve"> eltárolja a </w:t>
       </w:r>
       <w:proofErr w:type="spellStart"/>
       <w:r>
@@ -857,13 +917,8 @@
         </w:numPr>
       </w:pPr>
       <w:r>
-        <w:t xml:space="preserve">Időre: tartózkodási hely, elkészülési idő, futár kiérkezésének, összes rendelés darabszámának </w:t>
-      </w:r>
-      <w:proofErr w:type="gramStart"/>
-      <w:r>
-        <w:t>figyelembe vétele</w:t>
-      </w:r>
-      <w:proofErr w:type="gramEnd"/>
+        <w:t>Időre: tartózkodási hely, elkészülési idő, futár kiérkezésének, összes rendelés darabszámának figyelembe vétele</w:t>
+      </w:r>
     </w:p>
     <w:p>
       <w:pPr>
@@ -1017,12 +1072,10 @@
         <w:t xml:space="preserve">vagy kell új </w:t>
       </w:r>
       <w:proofErr w:type="spellStart"/>
-      <w:proofErr w:type="gramStart"/>
       <w:r>
         <w:t>fv</w:t>
       </w:r>
       <w:proofErr w:type="spellEnd"/>
-      <w:proofErr w:type="gramEnd"/>
       <w:r>
         <w:t xml:space="preserve"> amiben visszakapok </w:t>
       </w:r>
@@ -1086,7 +1139,7 @@
           <w:b/>
           <w:bCs/>
         </w:rPr>
-        <w:t>Költségek</w:t>
+        <w:t xml:space="preserve">Költségek? </w:t>
       </w:r>
       <w:proofErr w:type="gramStart"/>
       <w:r>
@@ -1094,7 +1147,7 @@
           <w:b/>
           <w:bCs/>
         </w:rPr>
-        <w:t>? :</w:t>
+        <w:t>:</w:t>
       </w:r>
       <w:proofErr w:type="gramEnd"/>
       <w:r>
@@ -1111,11 +1164,11 @@
       </w:r>
       <w:proofErr w:type="spellStart"/>
       <w:r>
-        <w:t>ft</w:t>
-      </w:r>
-      <w:proofErr w:type="spellEnd"/>
-      <w:r>
-        <w:t>-ot fizetünk az online ételrendelés miatt</w:t>
+        <w:t>ft-ot</w:t>
+      </w:r>
+      <w:proofErr w:type="spellEnd"/>
+      <w:r>
+        <w:t xml:space="preserve"> fizetünk az online ételrendelés miatt</w:t>
       </w:r>
     </w:p>
     <w:p>
@@ -1157,6 +1210,7 @@
       </w:r>
     </w:p>
     <w:p>
+      <w:commentRangeStart w:id="0"/>
       <w:r>
         <w:t xml:space="preserve">Plusz attribútum legyen: </w:t>
       </w:r>
@@ -1170,11 +1224,31 @@
       </w:r>
       <w:proofErr w:type="spellStart"/>
       <w:r>
-        <w:t>discountPrice</w:t>
-      </w:r>
-      <w:proofErr w:type="spellEnd"/>
-      <w:r>
-        <w:t xml:space="preserve">. Alapesetben 0, ha pedig kivan töltve akkor tudjuk h </w:t>
+        <w:t>disc</w:t>
+      </w:r>
+      <w:r>
+        <w:t>ountPrice</w:t>
+      </w:r>
+      <w:proofErr w:type="spellEnd"/>
+      <w:r>
+        <w:t xml:space="preserve">. Alapesetben </w:t>
+      </w:r>
+      <w:r>
+        <w:rPr>
+          <w:b/>
+        </w:rPr>
+        <w:t>1</w:t>
+      </w:r>
+      <w:r>
+        <w:t xml:space="preserve">, ha pedig kivan </w:t>
+      </w:r>
+      <w:proofErr w:type="gramStart"/>
+      <w:r>
+        <w:t>töltve</w:t>
+      </w:r>
+      <w:proofErr w:type="gramEnd"/>
+      <w:r>
+        <w:t xml:space="preserve"> akkor tudjuk h </w:t>
       </w:r>
       <w:proofErr w:type="spellStart"/>
       <w:r>
@@ -1221,11 +1295,19 @@
         </w:rPr>
         <w:t xml:space="preserve">, </w:t>
       </w:r>
+      <w:proofErr w:type="spellStart"/>
       <w:r>
         <w:rPr>
           <w:color w:val="FF0000"/>
         </w:rPr>
-        <w:t xml:space="preserve">double </w:t>
+        <w:t>double</w:t>
+      </w:r>
+      <w:proofErr w:type="spellEnd"/>
+      <w:r>
+        <w:rPr>
+          <w:color w:val="FF0000"/>
+        </w:rPr>
+        <w:t xml:space="preserve"> </w:t>
       </w:r>
       <w:proofErr w:type="spellStart"/>
       <w:r>
@@ -1271,7 +1353,15 @@
         </w:numPr>
       </w:pPr>
       <w:r>
-        <w:t xml:space="preserve">plusz attribútum: </w:t>
+        <w:t xml:space="preserve">plusz </w:t>
+      </w:r>
+      <w:proofErr w:type="gramStart"/>
+      <w:r>
+        <w:t>attribútum</w:t>
+      </w:r>
+      <w:proofErr w:type="gramEnd"/>
+      <w:r>
+        <w:t xml:space="preserve">: </w:t>
       </w:r>
       <w:proofErr w:type="spellStart"/>
       <w:r>
@@ -1279,7 +1369,22 @@
       </w:r>
       <w:proofErr w:type="spellEnd"/>
       <w:r>
-        <w:t xml:space="preserve"> double (0.2 – csökkentés, 1.2 – növelés)</w:t>
+        <w:t xml:space="preserve"> </w:t>
+      </w:r>
+      <w:proofErr w:type="spellStart"/>
+      <w:r>
+        <w:t>double</w:t>
+      </w:r>
+      <w:proofErr w:type="spellEnd"/>
+      <w:r>
+        <w:t xml:space="preserve"> (0.2 – csökkentés, 1.2 – növelés)</w:t>
+      </w:r>
+      <w:commentRangeEnd w:id="0"/>
+      <w:r>
+        <w:rPr>
+          <w:rStyle w:val="Jegyzethivatkozs"/>
+        </w:rPr>
+        <w:commentReference w:id="0"/>
       </w:r>
     </w:p>
     <w:p>
@@ -1352,15 +1457,15 @@
         </w:numPr>
       </w:pPr>
       <w:r>
-        <w:t xml:space="preserve">új attribútum kell -&gt; tervezett szállítás Order-be </w:t>
+        <w:t xml:space="preserve">új </w:t>
       </w:r>
       <w:proofErr w:type="gramStart"/>
       <w:r>
-        <w:t>is</w:t>
+        <w:t>attribútum</w:t>
       </w:r>
       <w:proofErr w:type="gramEnd"/>
       <w:r>
-        <w:t xml:space="preserve"> illetve az étteremnek is.</w:t>
+        <w:t xml:space="preserve"> kell -&gt; tervezett szállítás Order-be is illetve az étteremnek is.</w:t>
       </w:r>
     </w:p>
     <w:p>
@@ -1391,10 +1496,10 @@
       <w:r>
         <w:t>deliveryTime</w:t>
       </w:r>
-      <w:proofErr w:type="spellEnd"/>
       <w:r>
         <w:t>-al</w:t>
       </w:r>
+      <w:proofErr w:type="spellEnd"/>
     </w:p>
     <w:p>
       <w:pPr>
@@ -1402,6 +1507,7 @@
           <w:color w:val="FF0000"/>
         </w:rPr>
       </w:pPr>
+      <w:commentRangeStart w:id="1"/>
       <w:proofErr w:type="spellStart"/>
       <w:proofErr w:type="gramStart"/>
       <w:r>
@@ -1461,7 +1567,15 @@
         <w:t>SZERVER:</w:t>
       </w:r>
       <w:r>
-        <w:t xml:space="preserve"> csinálja az idő állítást a bejövő </w:t>
+        <w:t xml:space="preserve"> csinálja az </w:t>
+      </w:r>
+      <w:proofErr w:type="gramStart"/>
+      <w:r>
+        <w:t>idő állítást</w:t>
+      </w:r>
+      <w:proofErr w:type="gramEnd"/>
+      <w:r>
+        <w:t xml:space="preserve"> a bejövő </w:t>
       </w:r>
       <w:proofErr w:type="spellStart"/>
       <w:r>
@@ -1479,6 +1593,13 @@
       <w:r>
         <w:t xml:space="preserve"> alapján. </w:t>
       </w:r>
+      <w:commentRangeEnd w:id="1"/>
+      <w:r>
+        <w:rPr>
+          <w:rStyle w:val="Jegyzethivatkozs"/>
+        </w:rPr>
+        <w:commentReference w:id="1"/>
+      </w:r>
     </w:p>
     <w:p>
       <w:r>
@@ -1499,6 +1620,8 @@
       <w:r>
         <w:t xml:space="preserve"> (+ az időszaki plusz idő)</w:t>
       </w:r>
+      <w:bookmarkStart w:id="2" w:name="_GoBack"/>
+      <w:bookmarkEnd w:id="2"/>
     </w:p>
     <w:p>
       <w:r>
@@ -1555,15 +1678,7 @@
     </w:p>
     <w:p>
       <w:r>
-        <w:t xml:space="preserve">Mivel rendelni két féle </w:t>
-      </w:r>
-      <w:proofErr w:type="spellStart"/>
-      <w:r>
-        <w:t>képpen</w:t>
-      </w:r>
-      <w:proofErr w:type="spellEnd"/>
-      <w:r>
-        <w:t xml:space="preserve"> lehet, regisztrált és nem regisztrált felhasználóként, ezért err</w:t>
+        <w:t>Mivel rendelni két féle képpen lehet, regisztrált és nem regisztrált felhasználóként, ezért err</w:t>
       </w:r>
       <w:r>
         <w:t>e</w:t>
@@ -1578,8 +1693,17 @@
           <w:b/>
           <w:bCs/>
         </w:rPr>
-        <w:t>Regisztrált user</w:t>
-      </w:r>
+        <w:t xml:space="preserve">Regisztrált </w:t>
+      </w:r>
+      <w:proofErr w:type="spellStart"/>
+      <w:r>
+        <w:rPr>
+          <w:b/>
+          <w:bCs/>
+        </w:rPr>
+        <w:t>user</w:t>
+      </w:r>
+      <w:proofErr w:type="spellEnd"/>
       <w:r>
         <w:t xml:space="preserve"> esetén a </w:t>
       </w:r>
@@ -1828,8 +1952,52 @@
 </w:document>
 </file>
 
+<file path=word/comments.xml><?xml version="1.0" encoding="utf-8"?>
+<w:comments xmlns:wpc="http://schemas.microsoft.com/office/word/2010/wordprocessingCanvas" xmlns:cx="http://schemas.microsoft.com/office/drawing/2014/chartex" xmlns:mc="http://schemas.openxmlformats.org/markup-compatibility/2006" xmlns:o="urn:schemas-microsoft-com:office:office" xmlns:r="http://schemas.openxmlformats.org/officeDocument/2006/relationships" xmlns:m="http://schemas.openxmlformats.org/officeDocument/2006/math" xmlns:v="urn:schemas-microsoft-com:vml" xmlns:wp14="http://schemas.microsoft.com/office/word/2010/wordprocessingDrawing" xmlns:wp="http://schemas.openxmlformats.org/drawingml/2006/wordprocessingDrawing" xmlns:w10="urn:schemas-microsoft-com:office:word" xmlns:w="http://schemas.openxmlformats.org/wordprocessingml/2006/main" xmlns:w14="http://schemas.microsoft.com/office/word/2010/wordml" xmlns:w15="http://schemas.microsoft.com/office/word/2012/wordml" xmlns:w16se="http://schemas.microsoft.com/office/word/2015/wordml/symex" xmlns:wpg="http://schemas.microsoft.com/office/word/2010/wordprocessingGroup" xmlns:wpi="http://schemas.microsoft.com/office/word/2010/wordprocessingInk" xmlns:wne="http://schemas.microsoft.com/office/word/2006/wordml" xmlns:wps="http://schemas.microsoft.com/office/word/2010/wordprocessingShape" mc:Ignorable="w14 w15 w16se wp14">
+  <w:comment w:id="0" w:author="Windows-felhasználó" w:date="2021-05-11T16:53:00Z" w:initials="W">
+    <w:p>
+      <w:pPr>
+        <w:pStyle w:val="Jegyzetszveg"/>
+      </w:pPr>
+      <w:r>
+        <w:rPr>
+          <w:rStyle w:val="Jegyzethivatkozs"/>
+        </w:rPr>
+        <w:annotationRef/>
+      </w:r>
+      <w:r>
+        <w:t>DONE: Klaudia</w:t>
+      </w:r>
+    </w:p>
+  </w:comment>
+  <w:comment w:id="1" w:author="Windows-felhasználó" w:date="2021-05-11T17:16:00Z" w:initials="W">
+    <w:p>
+      <w:pPr>
+        <w:pStyle w:val="Jegyzetszveg"/>
+      </w:pPr>
+      <w:r>
+        <w:rPr>
+          <w:rStyle w:val="Jegyzethivatkozs"/>
+        </w:rPr>
+        <w:annotationRef/>
+      </w:r>
+      <w:r>
+        <w:t>DONE: Klaudia</w:t>
+      </w:r>
+    </w:p>
+  </w:comment>
+</w:comments>
+</file>
+
+<file path=word/commentsExtended.xml><?xml version="1.0" encoding="utf-8"?>
+<w15:commentsEx xmlns:wpc="http://schemas.microsoft.com/office/word/2010/wordprocessingCanvas" xmlns:cx="http://schemas.microsoft.com/office/drawing/2014/chartex" xmlns:mc="http://schemas.openxmlformats.org/markup-compatibility/2006" xmlns:o="urn:schemas-microsoft-com:office:office" xmlns:r="http://schemas.openxmlformats.org/officeDocument/2006/relationships" xmlns:m="http://schemas.openxmlformats.org/officeDocument/2006/math" xmlns:v="urn:schemas-microsoft-com:vml" xmlns:wp14="http://schemas.microsoft.com/office/word/2010/wordprocessingDrawing" xmlns:wp="http://schemas.openxmlformats.org/drawingml/2006/wordprocessingDrawing" xmlns:w10="urn:schemas-microsoft-com:office:word" xmlns:w="http://schemas.openxmlformats.org/wordprocessingml/2006/main" xmlns:w14="http://schemas.microsoft.com/office/word/2010/wordml" xmlns:w15="http://schemas.microsoft.com/office/word/2012/wordml" xmlns:w16se="http://schemas.microsoft.com/office/word/2015/wordml/symex" xmlns:wpg="http://schemas.microsoft.com/office/word/2010/wordprocessingGroup" xmlns:wpi="http://schemas.microsoft.com/office/word/2010/wordprocessingInk" xmlns:wne="http://schemas.microsoft.com/office/word/2006/wordml" xmlns:wps="http://schemas.microsoft.com/office/word/2010/wordprocessingShape" mc:Ignorable="w14 w15 w16se wp14">
+  <w15:commentEx w15:paraId="5DD22CD4" w15:done="0"/>
+  <w15:commentEx w15:paraId="638D0AC2" w15:done="0"/>
+</w15:commentsEx>
+</file>
+
 <file path=word/numbering.xml><?xml version="1.0" encoding="utf-8"?>
-<w:numbering xmlns:wpc="http://schemas.microsoft.com/office/word/2010/wordprocessingCanvas" xmlns:cx="http://schemas.microsoft.com/office/drawing/2014/chartex" xmlns:cx1="http://schemas.microsoft.com/office/drawing/2015/9/8/chartex" xmlns:cx2="http://schemas.microsoft.com/office/drawing/2015/10/21/chartex" xmlns:cx3="http://schemas.microsoft.com/office/drawing/2016/5/9/chartex" xmlns:cx4="http://schemas.microsoft.com/office/drawing/2016/5/10/chartex" xmlns:cx5="http://schemas.microsoft.com/office/drawing/2016/5/11/chartex" xmlns:cx6="http://schemas.microsoft.com/office/drawing/2016/5/12/chartex" xmlns:cx7="http://schemas.microsoft.com/office/drawing/2016/5/13/chartex" xmlns:cx8="http://schemas.microsoft.com/office/drawing/2016/5/14/chartex" xmlns:mc="http://schemas.openxmlformats.org/markup-compatibility/2006" xmlns:aink="http://schemas.microsoft.com/office/drawing/2016/ink" xmlns:am3d="http://schemas.microsoft.com/office/drawing/2017/model3d" xmlns:o="urn:schemas-microsoft-com:office:office" xmlns:r="http://schemas.openxmlformats.org/officeDocument/2006/relationships" xmlns:m="http://schemas.openxmlformats.org/officeDocument/2006/math" xmlns:v="urn:schemas-microsoft-com:vml" xmlns:wp14="http://schemas.microsoft.com/office/word/2010/wordprocessingDrawing" xmlns:wp="http://schemas.openxmlformats.org/drawingml/2006/wordprocessingDrawing" xmlns:w10="urn:schemas-microsoft-com:office:word" xmlns:w="http://schemas.openxmlformats.org/wordprocessingml/2006/main" xmlns:w14="http://schemas.microsoft.com/office/word/2010/wordml" xmlns:w15="http://schemas.microsoft.com/office/word/2012/wordml" xmlns:w16cex="http://schemas.microsoft.com/office/word/2018/wordml/cex" xmlns:w16cid="http://schemas.microsoft.com/office/word/2016/wordml/cid" xmlns:w16="http://schemas.microsoft.com/office/word/2018/wordml" xmlns:w16sdtdh="http://schemas.microsoft.com/office/word/2020/wordml/sdtdatahash" xmlns:w16se="http://schemas.microsoft.com/office/word/2015/wordml/symex" xmlns:wpg="http://schemas.microsoft.com/office/word/2010/wordprocessingGroup" xmlns:wpi="http://schemas.microsoft.com/office/word/2010/wordprocessingInk" xmlns:wne="http://schemas.microsoft.com/office/word/2006/wordml" xmlns:wps="http://schemas.microsoft.com/office/word/2010/wordprocessingShape" mc:Ignorable="w14 w15 w16se w16cid w16 w16cex w16sdtdh wp14">
+<w:numbering xmlns:wpc="http://schemas.microsoft.com/office/word/2010/wordprocessingCanvas" xmlns:cx="http://schemas.microsoft.com/office/drawing/2014/chartex" xmlns:mc="http://schemas.openxmlformats.org/markup-compatibility/2006" xmlns:o="urn:schemas-microsoft-com:office:office" xmlns:r="http://schemas.openxmlformats.org/officeDocument/2006/relationships" xmlns:m="http://schemas.openxmlformats.org/officeDocument/2006/math" xmlns:v="urn:schemas-microsoft-com:vml" xmlns:wp14="http://schemas.microsoft.com/office/word/2010/wordprocessingDrawing" xmlns:wp="http://schemas.openxmlformats.org/drawingml/2006/wordprocessingDrawing" xmlns:w10="urn:schemas-microsoft-com:office:word" xmlns:w="http://schemas.openxmlformats.org/wordprocessingml/2006/main" xmlns:w14="http://schemas.microsoft.com/office/word/2010/wordml" xmlns:w15="http://schemas.microsoft.com/office/word/2012/wordml" xmlns:w16se="http://schemas.microsoft.com/office/word/2015/wordml/symex" xmlns:wpg="http://schemas.microsoft.com/office/word/2010/wordprocessingGroup" xmlns:wpi="http://schemas.microsoft.com/office/word/2010/wordprocessingInk" xmlns:wne="http://schemas.microsoft.com/office/word/2006/wordml" xmlns:wps="http://schemas.microsoft.com/office/word/2010/wordprocessingShape" mc:Ignorable="w14 w15 w16se wp14">
   <w:abstractNum w:abstractNumId="0" w15:restartNumberingAfterBreak="0">
     <w:nsid w:val="11C84E9A"/>
     <w:multiLevelType w:val="hybridMultilevel"/>
@@ -3055,8 +3223,16 @@
 </w:numbering>
 </file>
 
+<file path=word/people.xml><?xml version="1.0" encoding="utf-8"?>
+<w15:people xmlns:wpc="http://schemas.microsoft.com/office/word/2010/wordprocessingCanvas" xmlns:cx="http://schemas.microsoft.com/office/drawing/2014/chartex" xmlns:mc="http://schemas.openxmlformats.org/markup-compatibility/2006" xmlns:o="urn:schemas-microsoft-com:office:office" xmlns:r="http://schemas.openxmlformats.org/officeDocument/2006/relationships" xmlns:m="http://schemas.openxmlformats.org/officeDocument/2006/math" xmlns:v="urn:schemas-microsoft-com:vml" xmlns:wp14="http://schemas.microsoft.com/office/word/2010/wordprocessingDrawing" xmlns:wp="http://schemas.openxmlformats.org/drawingml/2006/wordprocessingDrawing" xmlns:w10="urn:schemas-microsoft-com:office:word" xmlns:w="http://schemas.openxmlformats.org/wordprocessingml/2006/main" xmlns:w14="http://schemas.microsoft.com/office/word/2010/wordml" xmlns:w15="http://schemas.microsoft.com/office/word/2012/wordml" xmlns:w16se="http://schemas.microsoft.com/office/word/2015/wordml/symex" xmlns:wpg="http://schemas.microsoft.com/office/word/2010/wordprocessingGroup" xmlns:wpi="http://schemas.microsoft.com/office/word/2010/wordprocessingInk" xmlns:wne="http://schemas.microsoft.com/office/word/2006/wordml" xmlns:wps="http://schemas.microsoft.com/office/word/2010/wordprocessingShape" mc:Ignorable="w14 w15 w16se wp14">
+  <w15:person w15:author="Windows-felhasználó">
+    <w15:presenceInfo w15:providerId="None" w15:userId="Windows-felhasználó"/>
+  </w15:person>
+</w15:people>
+</file>
+
 <file path=word/styles.xml><?xml version="1.0" encoding="utf-8"?>
-<w:styles xmlns:mc="http://schemas.openxmlformats.org/markup-compatibility/2006" xmlns:r="http://schemas.openxmlformats.org/officeDocument/2006/relationships" xmlns:w="http://schemas.openxmlformats.org/wordprocessingml/2006/main" xmlns:w14="http://schemas.microsoft.com/office/word/2010/wordml" xmlns:w15="http://schemas.microsoft.com/office/word/2012/wordml" xmlns:w16cex="http://schemas.microsoft.com/office/word/2018/wordml/cex" xmlns:w16cid="http://schemas.microsoft.com/office/word/2016/wordml/cid" xmlns:w16="http://schemas.microsoft.com/office/word/2018/wordml" xmlns:w16sdtdh="http://schemas.microsoft.com/office/word/2020/wordml/sdtdatahash" xmlns:w16se="http://schemas.microsoft.com/office/word/2015/wordml/symex" mc:Ignorable="w14 w15 w16se w16cid w16 w16cex w16sdtdh">
+<w:styles xmlns:mc="http://schemas.openxmlformats.org/markup-compatibility/2006" xmlns:r="http://schemas.openxmlformats.org/officeDocument/2006/relationships" xmlns:w="http://schemas.openxmlformats.org/wordprocessingml/2006/main" xmlns:w14="http://schemas.microsoft.com/office/word/2010/wordml" xmlns:w15="http://schemas.microsoft.com/office/word/2012/wordml" xmlns:w16se="http://schemas.microsoft.com/office/word/2015/wordml/symex" mc:Ignorable="w14 w15 w16se">
   <w:docDefaults>
     <w:rPrDefault>
       <w:rPr>
@@ -3072,7 +3248,7 @@
       </w:pPr>
     </w:pPrDefault>
   </w:docDefaults>
-  <w:latentStyles w:defLockedState="0" w:defUIPriority="99" w:defSemiHidden="0" w:defUnhideWhenUsed="0" w:defQFormat="0" w:count="376">
+  <w:latentStyles w:defLockedState="0" w:defUIPriority="99" w:defSemiHidden="0" w:defUnhideWhenUsed="0" w:defQFormat="0" w:count="371">
     <w:lsdException w:name="Normal" w:uiPriority="0" w:qFormat="1"/>
     <w:lsdException w:name="heading 1" w:uiPriority="9" w:qFormat="1"/>
     <w:lsdException w:name="heading 2" w:semiHidden="1" w:uiPriority="9" w:unhideWhenUsed="1" w:qFormat="1"/>
@@ -3444,11 +3620,6 @@
     <w:lsdException w:name="List Table 5 Dark Accent 6" w:uiPriority="50"/>
     <w:lsdException w:name="List Table 6 Colorful Accent 6" w:uiPriority="51"/>
     <w:lsdException w:name="List Table 7 Colorful Accent 6" w:uiPriority="52"/>
-    <w:lsdException w:name="Mention" w:semiHidden="1" w:unhideWhenUsed="1"/>
-    <w:lsdException w:name="Smart Hyperlink" w:semiHidden="1" w:unhideWhenUsed="1"/>
-    <w:lsdException w:name="Hashtag" w:semiHidden="1" w:unhideWhenUsed="1"/>
-    <w:lsdException w:name="Unresolved Mention" w:semiHidden="1" w:unhideWhenUsed="1"/>
-    <w:lsdException w:name="Smart Link" w:semiHidden="1" w:unhideWhenUsed="1"/>
   </w:latentStyles>
   <w:style w:type="paragraph" w:default="1" w:styleId="Norml">
     <w:name w:val="Normal"/>
@@ -3458,6 +3629,7 @@
   <w:style w:type="character" w:default="1" w:styleId="Bekezdsalapbettpusa">
     <w:name w:val="Default Paragraph Font"/>
     <w:uiPriority w:val="1"/>
+    <w:semiHidden/>
     <w:unhideWhenUsed/>
   </w:style>
   <w:style w:type="table" w:default="1" w:styleId="Normltblzat">
@@ -3491,6 +3663,104 @@
       <w:ind w:left="720"/>
       <w:contextualSpacing/>
     </w:pPr>
+  </w:style>
+  <w:style w:type="character" w:styleId="Jegyzethivatkozs">
+    <w:name w:val="annotation reference"/>
+    <w:basedOn w:val="Bekezdsalapbettpusa"/>
+    <w:uiPriority w:val="99"/>
+    <w:semiHidden/>
+    <w:unhideWhenUsed/>
+    <w:rsid w:val="007B7C86"/>
+    <w:rPr>
+      <w:sz w:val="16"/>
+      <w:szCs w:val="16"/>
+    </w:rPr>
+  </w:style>
+  <w:style w:type="paragraph" w:styleId="Jegyzetszveg">
+    <w:name w:val="annotation text"/>
+    <w:basedOn w:val="Norml"/>
+    <w:link w:val="JegyzetszvegChar"/>
+    <w:uiPriority w:val="99"/>
+    <w:semiHidden/>
+    <w:unhideWhenUsed/>
+    <w:rsid w:val="007B7C86"/>
+    <w:pPr>
+      <w:spacing w:line="240" w:lineRule="auto"/>
+    </w:pPr>
+    <w:rPr>
+      <w:sz w:val="20"/>
+      <w:szCs w:val="20"/>
+    </w:rPr>
+  </w:style>
+  <w:style w:type="character" w:customStyle="1" w:styleId="JegyzetszvegChar">
+    <w:name w:val="Jegyzetszöveg Char"/>
+    <w:basedOn w:val="Bekezdsalapbettpusa"/>
+    <w:link w:val="Jegyzetszveg"/>
+    <w:uiPriority w:val="99"/>
+    <w:semiHidden/>
+    <w:rsid w:val="007B7C86"/>
+    <w:rPr>
+      <w:sz w:val="20"/>
+      <w:szCs w:val="20"/>
+    </w:rPr>
+  </w:style>
+  <w:style w:type="paragraph" w:styleId="Megjegyzstrgya">
+    <w:name w:val="annotation subject"/>
+    <w:basedOn w:val="Jegyzetszveg"/>
+    <w:next w:val="Jegyzetszveg"/>
+    <w:link w:val="MegjegyzstrgyaChar"/>
+    <w:uiPriority w:val="99"/>
+    <w:semiHidden/>
+    <w:unhideWhenUsed/>
+    <w:rsid w:val="007B7C86"/>
+    <w:rPr>
+      <w:b/>
+      <w:bCs/>
+    </w:rPr>
+  </w:style>
+  <w:style w:type="character" w:customStyle="1" w:styleId="MegjegyzstrgyaChar">
+    <w:name w:val="Megjegyzés tárgya Char"/>
+    <w:basedOn w:val="JegyzetszvegChar"/>
+    <w:link w:val="Megjegyzstrgya"/>
+    <w:uiPriority w:val="99"/>
+    <w:semiHidden/>
+    <w:rsid w:val="007B7C86"/>
+    <w:rPr>
+      <w:b/>
+      <w:bCs/>
+      <w:sz w:val="20"/>
+      <w:szCs w:val="20"/>
+    </w:rPr>
+  </w:style>
+  <w:style w:type="paragraph" w:styleId="Buborkszveg">
+    <w:name w:val="Balloon Text"/>
+    <w:basedOn w:val="Norml"/>
+    <w:link w:val="BuborkszvegChar"/>
+    <w:uiPriority w:val="99"/>
+    <w:semiHidden/>
+    <w:unhideWhenUsed/>
+    <w:rsid w:val="007B7C86"/>
+    <w:pPr>
+      <w:spacing w:after="0" w:line="240" w:lineRule="auto"/>
+    </w:pPr>
+    <w:rPr>
+      <w:rFonts w:ascii="Segoe UI" w:hAnsi="Segoe UI" w:cs="Segoe UI"/>
+      <w:sz w:val="18"/>
+      <w:szCs w:val="18"/>
+    </w:rPr>
+  </w:style>
+  <w:style w:type="character" w:customStyle="1" w:styleId="BuborkszvegChar">
+    <w:name w:val="Buborékszöveg Char"/>
+    <w:basedOn w:val="Bekezdsalapbettpusa"/>
+    <w:link w:val="Buborkszveg"/>
+    <w:uiPriority w:val="99"/>
+    <w:semiHidden/>
+    <w:rsid w:val="007B7C86"/>
+    <w:rPr>
+      <w:rFonts w:ascii="Segoe UI" w:hAnsi="Segoe UI" w:cs="Segoe UI"/>
+      <w:sz w:val="18"/>
+      <w:szCs w:val="18"/>
+    </w:rPr>
   </w:style>
 </w:styles>
 </file>
@@ -3754,4 +4024,16 @@
     </a:ext>
   </a:extLst>
 </a:theme>
+</file>
+
+<file path=customXml/item1.xml><?xml version="1.0" encoding="utf-8"?>
+<b:Sources xmlns:b="http://schemas.openxmlformats.org/officeDocument/2006/bibliography" xmlns="http://schemas.openxmlformats.org/officeDocument/2006/bibliography" SelectedStyle="\APASixthEditionOfficeOnline.xsl" StyleName="APA" Version="6"/>
+</file>
+
+<file path=customXml/itemProps1.xml><?xml version="1.0" encoding="utf-8"?>
+<ds:datastoreItem xmlns:ds="http://schemas.openxmlformats.org/officeDocument/2006/customXml" ds:itemID="{10ADCCA0-8A87-4306-8CB1-9511AC381B67}">
+  <ds:schemaRefs>
+    <ds:schemaRef ds:uri="http://schemas.openxmlformats.org/officeDocument/2006/bibliography"/>
+  </ds:schemaRefs>
+</ds:datastoreItem>
 </file>
</xml_diff>

<commit_message>
addOrder function for Marci
For registered and unregistered users as well
</commit_message>
<xml_diff>
--- a/ÚJ függvények.docx
+++ b/ÚJ függvények.docx
@@ -1,6 +1,6 @@
 
 <file path=word/document.xml><?xml version="1.0" encoding="utf-8"?>
-<w:document xmlns:wpc="http://schemas.microsoft.com/office/word/2010/wordprocessingCanvas" xmlns:cx="http://schemas.microsoft.com/office/drawing/2014/chartex" xmlns:cx1="http://schemas.microsoft.com/office/drawing/2015/9/8/chartex" xmlns:cx2="http://schemas.microsoft.com/office/drawing/2015/10/21/chartex" xmlns:cx3="http://schemas.microsoft.com/office/drawing/2016/5/9/chartex" xmlns:cx4="http://schemas.microsoft.com/office/drawing/2016/5/10/chartex" xmlns:cx5="http://schemas.microsoft.com/office/drawing/2016/5/11/chartex" xmlns:cx6="http://schemas.microsoft.com/office/drawing/2016/5/12/chartex" xmlns:cx7="http://schemas.microsoft.com/office/drawing/2016/5/13/chartex" xmlns:cx8="http://schemas.microsoft.com/office/drawing/2016/5/14/chartex" xmlns:mc="http://schemas.openxmlformats.org/markup-compatibility/2006" xmlns:aink="http://schemas.microsoft.com/office/drawing/2016/ink" xmlns:am3d="http://schemas.microsoft.com/office/drawing/2017/model3d" xmlns:o="urn:schemas-microsoft-com:office:office" xmlns:r="http://schemas.openxmlformats.org/officeDocument/2006/relationships" xmlns:m="http://schemas.openxmlformats.org/officeDocument/2006/math" xmlns:v="urn:schemas-microsoft-com:vml" xmlns:wp14="http://schemas.microsoft.com/office/word/2010/wordprocessingDrawing" xmlns:wp="http://schemas.openxmlformats.org/drawingml/2006/wordprocessingDrawing" xmlns:w10="urn:schemas-microsoft-com:office:word" xmlns:w="http://schemas.openxmlformats.org/wordprocessingml/2006/main" xmlns:w14="http://schemas.microsoft.com/office/word/2010/wordml" xmlns:w15="http://schemas.microsoft.com/office/word/2012/wordml" xmlns:w16cex="http://schemas.microsoft.com/office/word/2018/wordml/cex" xmlns:w16cid="http://schemas.microsoft.com/office/word/2016/wordml/cid" xmlns:w16="http://schemas.microsoft.com/office/word/2018/wordml" xmlns:w16sdtdh="http://schemas.microsoft.com/office/word/2020/wordml/sdtdatahash" xmlns:w16se="http://schemas.microsoft.com/office/word/2015/wordml/symex" xmlns:wpg="http://schemas.microsoft.com/office/word/2010/wordprocessingGroup" xmlns:wpi="http://schemas.microsoft.com/office/word/2010/wordprocessingInk" xmlns:wne="http://schemas.microsoft.com/office/word/2006/wordml" xmlns:wps="http://schemas.microsoft.com/office/word/2010/wordprocessingShape" mc:Ignorable="w14 w15 w16se w16cid w16 w16cex w16sdtdh wp14">
+<w:document xmlns:wpc="http://schemas.microsoft.com/office/word/2010/wordprocessingCanvas" xmlns:cx="http://schemas.microsoft.com/office/drawing/2014/chartex" xmlns:mc="http://schemas.openxmlformats.org/markup-compatibility/2006" xmlns:o="urn:schemas-microsoft-com:office:office" xmlns:r="http://schemas.openxmlformats.org/officeDocument/2006/relationships" xmlns:m="http://schemas.openxmlformats.org/officeDocument/2006/math" xmlns:v="urn:schemas-microsoft-com:vml" xmlns:wp14="http://schemas.microsoft.com/office/word/2010/wordprocessingDrawing" xmlns:wp="http://schemas.openxmlformats.org/drawingml/2006/wordprocessingDrawing" xmlns:w10="urn:schemas-microsoft-com:office:word" xmlns:w="http://schemas.openxmlformats.org/wordprocessingml/2006/main" xmlns:w14="http://schemas.microsoft.com/office/word/2010/wordml" xmlns:w15="http://schemas.microsoft.com/office/word/2012/wordml" xmlns:w16se="http://schemas.microsoft.com/office/word/2015/wordml/symex" xmlns:wpg="http://schemas.microsoft.com/office/word/2010/wordprocessingGroup" xmlns:wpi="http://schemas.microsoft.com/office/word/2010/wordprocessingInk" xmlns:wne="http://schemas.microsoft.com/office/word/2006/wordml" xmlns:wps="http://schemas.microsoft.com/office/word/2010/wordprocessingShape" mc:Ignorable="w14 w15 w16se wp14">
   <w:body>
     <w:p>
       <w:pPr>
@@ -194,7 +194,21 @@
         <w:rPr>
           <w:color w:val="538135" w:themeColor="accent6" w:themeShade="BF"/>
         </w:rPr>
-        <w:t xml:space="preserve"> = List&lt;Order&gt;) – mint a </w:t>
+        <w:t xml:space="preserve"> = List&lt;</w:t>
+      </w:r>
+      <w:proofErr w:type="spellStart"/>
+      <w:r>
+        <w:rPr>
+          <w:color w:val="538135" w:themeColor="accent6" w:themeShade="BF"/>
+        </w:rPr>
+        <w:t>Order</w:t>
+      </w:r>
+      <w:proofErr w:type="spellEnd"/>
+      <w:r>
+        <w:rPr>
+          <w:color w:val="538135" w:themeColor="accent6" w:themeShade="BF"/>
+        </w:rPr>
+        <w:t xml:space="preserve">&gt;) – mint a </w:t>
       </w:r>
       <w:proofErr w:type="spellStart"/>
       <w:r>
@@ -226,7 +240,21 @@
         <w:rPr>
           <w:color w:val="538135" w:themeColor="accent6" w:themeShade="BF"/>
         </w:rPr>
-        <w:t xml:space="preserve">Hívása pl: </w:t>
+        <w:t xml:space="preserve">Hívása </w:t>
+      </w:r>
+      <w:proofErr w:type="spellStart"/>
+      <w:r>
+        <w:rPr>
+          <w:color w:val="538135" w:themeColor="accent6" w:themeShade="BF"/>
+        </w:rPr>
+        <w:t>pl</w:t>
+      </w:r>
+      <w:proofErr w:type="spellEnd"/>
+      <w:r>
+        <w:rPr>
+          <w:color w:val="538135" w:themeColor="accent6" w:themeShade="BF"/>
+        </w:rPr>
+        <w:t xml:space="preserve">: </w:t>
       </w:r>
       <w:proofErr w:type="spellStart"/>
       <w:r>
@@ -290,14 +318,14 @@
         <w:t xml:space="preserve">Ami kell még </w:t>
       </w:r>
       <w:proofErr w:type="spellStart"/>
+      <w:r>
+        <w:rPr>
+          <w:color w:val="538135" w:themeColor="accent6" w:themeShade="BF"/>
+        </w:rPr>
+        <w:t>fv</w:t>
+      </w:r>
+      <w:proofErr w:type="spellEnd"/>
       <w:proofErr w:type="gramStart"/>
-      <w:r>
-        <w:rPr>
-          <w:color w:val="538135" w:themeColor="accent6" w:themeShade="BF"/>
-        </w:rPr>
-        <w:t>fv</w:t>
-      </w:r>
-      <w:proofErr w:type="spellEnd"/>
       <w:r>
         <w:rPr>
           <w:color w:val="538135" w:themeColor="accent6" w:themeShade="BF"/>
@@ -512,7 +540,15 @@
       </w:r>
       <w:proofErr w:type="spellEnd"/>
       <w:r>
-        <w:t xml:space="preserve">&gt;). Hívása pl: </w:t>
+        <w:t xml:space="preserve">&gt;). Hívása </w:t>
+      </w:r>
+      <w:proofErr w:type="spellStart"/>
+      <w:r>
+        <w:t>pl</w:t>
+      </w:r>
+      <w:proofErr w:type="spellEnd"/>
+      <w:r>
+        <w:t xml:space="preserve">: </w:t>
       </w:r>
       <w:proofErr w:type="spellStart"/>
       <w:proofErr w:type="gramStart"/>
@@ -554,7 +590,15 @@
         </w:numPr>
       </w:pPr>
       <w:r>
-        <w:t xml:space="preserve">rendelés hozzáadása futárhoz: pl: </w:t>
+        <w:t xml:space="preserve">rendelés hozzáadása futárhoz: </w:t>
+      </w:r>
+      <w:proofErr w:type="spellStart"/>
+      <w:r>
+        <w:t>pl</w:t>
+      </w:r>
+      <w:proofErr w:type="spellEnd"/>
+      <w:r>
+        <w:t xml:space="preserve">: </w:t>
       </w:r>
       <w:proofErr w:type="spellStart"/>
       <w:proofErr w:type="gramStart"/>
@@ -748,7 +792,15 @@
       </w:r>
       <w:proofErr w:type="spellEnd"/>
       <w:r>
-        <w:t xml:space="preserve"> figyel 10 mp-ként)</w:t>
+        <w:t xml:space="preserve"> figyel 10 </w:t>
+      </w:r>
+      <w:proofErr w:type="spellStart"/>
+      <w:r>
+        <w:t>mp-ként</w:t>
+      </w:r>
+      <w:proofErr w:type="spellEnd"/>
+      <w:r>
+        <w:t>)</w:t>
       </w:r>
       <w:r>
         <w:t xml:space="preserve"> </w:t>
@@ -825,7 +877,15 @@
       </w:r>
       <w:proofErr w:type="gramEnd"/>
       <w:r>
-        <w:t xml:space="preserve"> hogy az Order eltárolja a </w:t>
+        <w:t xml:space="preserve"> hogy az </w:t>
+      </w:r>
+      <w:proofErr w:type="spellStart"/>
+      <w:r>
+        <w:t>Order</w:t>
+      </w:r>
+      <w:proofErr w:type="spellEnd"/>
+      <w:r>
+        <w:t xml:space="preserve"> eltárolja a </w:t>
       </w:r>
       <w:proofErr w:type="spellStart"/>
       <w:r>
@@ -857,13 +917,8 @@
         </w:numPr>
       </w:pPr>
       <w:r>
-        <w:t xml:space="preserve">Időre: tartózkodási hely, elkészülési idő, futár kiérkezésének, összes rendelés darabszámának </w:t>
-      </w:r>
-      <w:proofErr w:type="gramStart"/>
-      <w:r>
-        <w:t>figyelembe vétele</w:t>
-      </w:r>
-      <w:proofErr w:type="gramEnd"/>
+        <w:t>Időre: tartózkodási hely, elkészülési idő, futár kiérkezésének, összes rendelés darabszámának figyelembe vétele</w:t>
+      </w:r>
     </w:p>
     <w:p>
       <w:pPr>
@@ -1017,12 +1072,10 @@
         <w:t xml:space="preserve">vagy kell új </w:t>
       </w:r>
       <w:proofErr w:type="spellStart"/>
-      <w:proofErr w:type="gramStart"/>
       <w:r>
         <w:t>fv</w:t>
       </w:r>
       <w:proofErr w:type="spellEnd"/>
-      <w:proofErr w:type="gramEnd"/>
       <w:r>
         <w:t xml:space="preserve"> amiben visszakapok </w:t>
       </w:r>
@@ -1086,7 +1139,7 @@
           <w:b/>
           <w:bCs/>
         </w:rPr>
-        <w:t>Költségek</w:t>
+        <w:t xml:space="preserve">Költségek? </w:t>
       </w:r>
       <w:proofErr w:type="gramStart"/>
       <w:r>
@@ -1094,7 +1147,7 @@
           <w:b/>
           <w:bCs/>
         </w:rPr>
-        <w:t>? :</w:t>
+        <w:t>:</w:t>
       </w:r>
       <w:proofErr w:type="gramEnd"/>
       <w:r>
@@ -1111,11 +1164,11 @@
       </w:r>
       <w:proofErr w:type="spellStart"/>
       <w:r>
-        <w:t>ft</w:t>
-      </w:r>
-      <w:proofErr w:type="spellEnd"/>
-      <w:r>
-        <w:t>-ot fizetünk az online ételrendelés miatt</w:t>
+        <w:t>ft-ot</w:t>
+      </w:r>
+      <w:proofErr w:type="spellEnd"/>
+      <w:r>
+        <w:t xml:space="preserve"> fizetünk az online ételrendelés miatt</w:t>
       </w:r>
     </w:p>
     <w:p>
@@ -1234,11 +1287,19 @@
         </w:rPr>
         <w:t xml:space="preserve">, </w:t>
       </w:r>
+      <w:proofErr w:type="spellStart"/>
       <w:r>
         <w:rPr>
           <w:color w:val="FF0000"/>
         </w:rPr>
-        <w:t xml:space="preserve">double </w:t>
+        <w:t>double</w:t>
+      </w:r>
+      <w:proofErr w:type="spellEnd"/>
+      <w:r>
+        <w:rPr>
+          <w:color w:val="FF0000"/>
+        </w:rPr>
+        <w:t xml:space="preserve"> </w:t>
       </w:r>
       <w:proofErr w:type="spellStart"/>
       <w:r>
@@ -1292,7 +1353,15 @@
       </w:r>
       <w:proofErr w:type="spellEnd"/>
       <w:r>
-        <w:t xml:space="preserve"> double (0.2 – csökkentés, 1.2 – növelés)</w:t>
+        <w:t xml:space="preserve"> </w:t>
+      </w:r>
+      <w:proofErr w:type="spellStart"/>
+      <w:r>
+        <w:t>double</w:t>
+      </w:r>
+      <w:proofErr w:type="spellEnd"/>
+      <w:r>
+        <w:t xml:space="preserve"> (0.2 – csökkentés, 1.2 – növelés)</w:t>
       </w:r>
       <w:commentRangeEnd w:id="0"/>
       <w:r>
@@ -1372,15 +1441,15 @@
         </w:numPr>
       </w:pPr>
       <w:r>
-        <w:t xml:space="preserve">új attribútum kell -&gt; tervezett szállítás Order-be </w:t>
+        <w:t xml:space="preserve">új </w:t>
       </w:r>
       <w:proofErr w:type="gramStart"/>
       <w:r>
-        <w:t>is</w:t>
+        <w:t>attribútum</w:t>
       </w:r>
       <w:proofErr w:type="gramEnd"/>
       <w:r>
-        <w:t xml:space="preserve"> illetve az étteremnek is.</w:t>
+        <w:t xml:space="preserve"> kell -&gt; tervezett szállítás Order-be is illetve az étteremnek is.</w:t>
       </w:r>
     </w:p>
     <w:p>
@@ -1411,10 +1480,10 @@
       <w:r>
         <w:t>deliveryTime</w:t>
       </w:r>
-      <w:proofErr w:type="spellEnd"/>
       <w:r>
         <w:t>-al</w:t>
       </w:r>
+      <w:proofErr w:type="spellEnd"/>
     </w:p>
     <w:p>
       <w:pPr>
@@ -1583,15 +1652,7 @@
     </w:p>
     <w:p>
       <w:r>
-        <w:t xml:space="preserve">Mivel rendelni két féle </w:t>
-      </w:r>
-      <w:proofErr w:type="spellStart"/>
-      <w:r>
-        <w:t>képpen</w:t>
-      </w:r>
-      <w:proofErr w:type="spellEnd"/>
-      <w:r>
-        <w:t xml:space="preserve"> lehet, regisztrált és nem regisztrált felhasználóként, ezért err</w:t>
+        <w:t>Mivel rendelni két féle képpen lehet, regisztrált és nem regisztrált felhasználóként, ezért err</w:t>
       </w:r>
       <w:r>
         <w:t>e</w:t>
@@ -1601,13 +1662,23 @@
       </w:r>
     </w:p>
     <w:p>
+      <w:commentRangeStart w:id="2"/>
       <w:r>
         <w:rPr>
           <w:b/>
           <w:bCs/>
         </w:rPr>
-        <w:t>Regisztrált user</w:t>
-      </w:r>
+        <w:t xml:space="preserve">Regisztrált </w:t>
+      </w:r>
+      <w:proofErr w:type="spellStart"/>
+      <w:r>
+        <w:rPr>
+          <w:b/>
+          <w:bCs/>
+        </w:rPr>
+        <w:t>user</w:t>
+      </w:r>
+      <w:proofErr w:type="spellEnd"/>
       <w:r>
         <w:t xml:space="preserve"> esetén a </w:t>
       </w:r>
@@ -1675,13 +1746,21 @@
         </w:numPr>
       </w:pPr>
       <w:r>
-        <w:t>-kaják ID-ja vesszővel elválasztva pl "5,3,2,</w:t>
+        <w:t xml:space="preserve">-kaják ID-ja vesszővel elválasztva </w:t>
+      </w:r>
+      <w:proofErr w:type="spellStart"/>
+      <w:r>
+        <w:t>pl</w:t>
+      </w:r>
+      <w:proofErr w:type="spellEnd"/>
+      <w:r>
+        <w:t xml:space="preserve"> "5,3,2,</w:t>
       </w:r>
       <w:r>
         <w:t>8</w:t>
       </w:r>
       <w:r>
-        <w:t xml:space="preserve">" </w:t>
+        <w:t>"</w:t>
       </w:r>
     </w:p>
     <w:p>
@@ -1693,28 +1772,14 @@
         </w:numPr>
       </w:pPr>
       <w:r>
-        <w:t xml:space="preserve">-rendelés leadásának ideje </w:t>
-      </w:r>
-      <w:r>
-        <w:t xml:space="preserve">(jelenlegi dátum idő: formátum: </w:t>
-      </w:r>
-      <w:r>
-        <w:t>"2020.02.02 12:22"</w:t>
-      </w:r>
-      <w:r>
-        <w:t>)</w:t>
-      </w:r>
-    </w:p>
-    <w:p>
-      <w:pPr>
-        <w:pStyle w:val="Listaszerbekezds"/>
-        <w:numPr>
-          <w:ilvl w:val="0"/>
-          <w:numId w:val="9"/>
-        </w:numPr>
-      </w:pPr>
-      <w:r>
         <w:t xml:space="preserve">-fizetendő összeg </w:t>
+      </w:r>
+      <w:commentRangeEnd w:id="2"/>
+      <w:r>
+        <w:rPr>
+          <w:rStyle w:val="Jegyzethivatkozs"/>
+        </w:rPr>
+        <w:commentReference w:id="2"/>
       </w:r>
     </w:p>
     <w:p>
@@ -1726,29 +1791,29 @@
         <w:t>Regisztrálatlan user</w:t>
       </w:r>
       <w:r>
-        <w:t xml:space="preserve"> esetén, szerintem legegyszerűbb, ha ugye minden, amit felsoroltam kell, a </w:t>
-      </w:r>
+        <w:t xml:space="preserve"> esetén, szerintem legegyszerűbb, ha ugye minden, amit felsoroltam kell, </w:t>
+      </w:r>
+      <w:proofErr w:type="gramStart"/>
+      <w:r>
+        <w:t>a</w:t>
+      </w:r>
+      <w:proofErr w:type="gramEnd"/>
+      <w:r>
+        <w:t xml:space="preserve"> </w:t>
+      </w:r>
+      <w:bookmarkStart w:id="3" w:name="_GoBack"/>
+      <w:bookmarkEnd w:id="3"/>
       <w:proofErr w:type="spellStart"/>
       <w:r>
         <w:t>username</w:t>
       </w:r>
       <w:proofErr w:type="spellEnd"/>
       <w:r>
-        <w:t xml:space="preserve"> viszont "</w:t>
-      </w:r>
-      <w:proofErr w:type="spellStart"/>
-      <w:r>
-        <w:t>guest</w:t>
-      </w:r>
-      <w:proofErr w:type="spellEnd"/>
-      <w:r>
-        <w:t xml:space="preserve">" lesz. Mivel </w:t>
-      </w:r>
-      <w:proofErr w:type="spellStart"/>
-      <w:r>
-        <w:t>guest</w:t>
-      </w:r>
-      <w:proofErr w:type="spellEnd"/>
+        <w:t xml:space="preserve"> viszont "" lesz. Mivel </w:t>
+      </w:r>
+      <w:r>
+        <w:t>nem regisztrált</w:t>
+      </w:r>
       <w:r>
         <w:t xml:space="preserve">, ezért még a fenti adatokon kívül kell ilyen, hogy </w:t>
       </w:r>
@@ -1792,11 +1857,33 @@
         </w:numPr>
       </w:pPr>
       <w:r>
-        <w:t>SZERVER: kezeli a regisztrálatlan user</w:t>
-      </w:r>
-      <w:r>
-        <w:t xml:space="preserve"> hiányos adatait</w:t>
-      </w:r>
+        <w:rPr>
+          <w:highlight w:val="red"/>
+        </w:rPr>
+        <w:t xml:space="preserve">VENDEG KLIENS küldjön egy üres </w:t>
+      </w:r>
+      <w:proofErr w:type="spellStart"/>
+      <w:r>
+        <w:rPr>
+          <w:highlight w:val="red"/>
+        </w:rPr>
+        <w:t>username</w:t>
+      </w:r>
+      <w:proofErr w:type="spellEnd"/>
+      <w:r>
+        <w:rPr>
+          <w:highlight w:val="red"/>
+        </w:rPr>
+        <w:t>-t</w:t>
+      </w:r>
+      <w:proofErr w:type="gramStart"/>
+      <w:r>
+        <w:rPr>
+          <w:highlight w:val="red"/>
+        </w:rPr>
+        <w:t>!!!</w:t>
+      </w:r>
+      <w:proofErr w:type="gramEnd"/>
     </w:p>
     <w:p>
       <w:pPr>
@@ -1806,6 +1893,42 @@
           <w:numId w:val="10"/>
         </w:numPr>
       </w:pPr>
+      <w:commentRangeStart w:id="4"/>
+      <w:r>
+        <w:t xml:space="preserve">SZERVER: kezeli a </w:t>
+      </w:r>
+      <w:proofErr w:type="spellStart"/>
+      <w:r>
+        <w:t>regisztrálatlan</w:t>
+      </w:r>
+      <w:proofErr w:type="spellEnd"/>
+      <w:r>
+        <w:t xml:space="preserve"> </w:t>
+      </w:r>
+      <w:proofErr w:type="spellStart"/>
+      <w:r>
+        <w:t>user</w:t>
+      </w:r>
+      <w:proofErr w:type="spellEnd"/>
+      <w:r>
+        <w:t xml:space="preserve"> hiányos adatait</w:t>
+      </w:r>
+      <w:commentRangeEnd w:id="4"/>
+      <w:r>
+        <w:rPr>
+          <w:rStyle w:val="Jegyzethivatkozs"/>
+        </w:rPr>
+        <w:commentReference w:id="4"/>
+      </w:r>
+    </w:p>
+    <w:p>
+      <w:pPr>
+        <w:pStyle w:val="Listaszerbekezds"/>
+        <w:numPr>
+          <w:ilvl w:val="0"/>
+          <w:numId w:val="10"/>
+        </w:numPr>
+      </w:pPr>
       <w:r>
         <w:t xml:space="preserve">Étterem: </w:t>
       </w:r>
@@ -1820,6 +1943,9 @@
       <w:proofErr w:type="spellStart"/>
       <w:r>
         <w:t>guest</w:t>
+      </w:r>
+      <w:r>
+        <w:t>X</w:t>
       </w:r>
       <w:proofErr w:type="spellEnd"/>
       <w:r>
@@ -1863,6 +1989,7 @@
       </w:r>
     </w:p>
     <w:p>
+      <w:commentRangeStart w:id="5"/>
       <w:proofErr w:type="spellStart"/>
       <w:proofErr w:type="gramStart"/>
       <w:r>
@@ -1912,11 +2039,11 @@
       </w:r>
       <w:proofErr w:type="spellStart"/>
       <w:r>
-        <w:t>food</w:t>
-      </w:r>
-      <w:proofErr w:type="spellEnd"/>
-      <w:r>
-        <w:t xml:space="preserve">-ot kap meg módosított adatokkal. Adatbázisban kell módosítani </w:t>
+        <w:t>food-ot</w:t>
+      </w:r>
+      <w:proofErr w:type="spellEnd"/>
+      <w:r>
+        <w:t xml:space="preserve"> kap meg módosított adatokkal. Adatbázisban kell módosítani </w:t>
       </w:r>
       <w:r>
         <w:t xml:space="preserve">adott </w:t>
@@ -1940,7 +2067,30 @@
     </w:p>
     <w:p>
       <w:r>
-        <w:t>Order még nem lett kiegészítve a User paraméterrel.</w:t>
+        <w:t xml:space="preserve">Order még nem lett kiegészítve </w:t>
+      </w:r>
+      <w:proofErr w:type="gramStart"/>
+      <w:r>
+        <w:t>a</w:t>
+      </w:r>
+      <w:proofErr w:type="gramEnd"/>
+      <w:r>
+        <w:t xml:space="preserve"> </w:t>
+      </w:r>
+      <w:proofErr w:type="spellStart"/>
+      <w:r>
+        <w:t>User</w:t>
+      </w:r>
+      <w:proofErr w:type="spellEnd"/>
+      <w:r>
+        <w:t xml:space="preserve"> paraméterrel.</w:t>
+      </w:r>
+      <w:commentRangeEnd w:id="5"/>
+      <w:r>
+        <w:rPr>
+          <w:rStyle w:val="Jegyzethivatkozs"/>
+        </w:rPr>
+        <w:commentReference w:id="5"/>
       </w:r>
     </w:p>
     <w:p>
@@ -1955,20 +2105,20 @@
         </w:rPr>
         <w:t xml:space="preserve">Szerver akkor is 1.0-t ad vissza adatbázisból amikor már értéke </w:t>
       </w:r>
-      <w:commentRangeStart w:id="2"/>
+      <w:commentRangeStart w:id="6"/>
       <w:r>
         <w:rPr>
           <w:color w:val="538135" w:themeColor="accent6" w:themeShade="BF"/>
         </w:rPr>
         <w:t>van</w:t>
       </w:r>
-      <w:commentRangeEnd w:id="2"/>
+      <w:commentRangeEnd w:id="6"/>
       <w:r>
         <w:rPr>
           <w:rStyle w:val="Jegyzethivatkozs"/>
           <w:color w:val="538135" w:themeColor="accent6" w:themeShade="BF"/>
         </w:rPr>
-        <w:commentReference w:id="2"/>
+        <w:commentReference w:id="6"/>
       </w:r>
       <w:r>
         <w:rPr>
@@ -1995,7 +2145,7 @@
 </file>
 
 <file path=word/comments.xml><?xml version="1.0" encoding="utf-8"?>
-<w:comments xmlns:wpc="http://schemas.microsoft.com/office/word/2010/wordprocessingCanvas" xmlns:cx="http://schemas.microsoft.com/office/drawing/2014/chartex" xmlns:cx1="http://schemas.microsoft.com/office/drawing/2015/9/8/chartex" xmlns:cx2="http://schemas.microsoft.com/office/drawing/2015/10/21/chartex" xmlns:cx3="http://schemas.microsoft.com/office/drawing/2016/5/9/chartex" xmlns:cx4="http://schemas.microsoft.com/office/drawing/2016/5/10/chartex" xmlns:cx5="http://schemas.microsoft.com/office/drawing/2016/5/11/chartex" xmlns:cx6="http://schemas.microsoft.com/office/drawing/2016/5/12/chartex" xmlns:cx7="http://schemas.microsoft.com/office/drawing/2016/5/13/chartex" xmlns:cx8="http://schemas.microsoft.com/office/drawing/2016/5/14/chartex" xmlns:mc="http://schemas.openxmlformats.org/markup-compatibility/2006" xmlns:aink="http://schemas.microsoft.com/office/drawing/2016/ink" xmlns:am3d="http://schemas.microsoft.com/office/drawing/2017/model3d" xmlns:o="urn:schemas-microsoft-com:office:office" xmlns:r="http://schemas.openxmlformats.org/officeDocument/2006/relationships" xmlns:m="http://schemas.openxmlformats.org/officeDocument/2006/math" xmlns:v="urn:schemas-microsoft-com:vml" xmlns:wp14="http://schemas.microsoft.com/office/word/2010/wordprocessingDrawing" xmlns:wp="http://schemas.openxmlformats.org/drawingml/2006/wordprocessingDrawing" xmlns:w10="urn:schemas-microsoft-com:office:word" xmlns:w="http://schemas.openxmlformats.org/wordprocessingml/2006/main" xmlns:w14="http://schemas.microsoft.com/office/word/2010/wordml" xmlns:w15="http://schemas.microsoft.com/office/word/2012/wordml" xmlns:w16cex="http://schemas.microsoft.com/office/word/2018/wordml/cex" xmlns:w16cid="http://schemas.microsoft.com/office/word/2016/wordml/cid" xmlns:w16="http://schemas.microsoft.com/office/word/2018/wordml" xmlns:w16sdtdh="http://schemas.microsoft.com/office/word/2020/wordml/sdtdatahash" xmlns:w16se="http://schemas.microsoft.com/office/word/2015/wordml/symex" xmlns:wpg="http://schemas.microsoft.com/office/word/2010/wordprocessingGroup" xmlns:wpi="http://schemas.microsoft.com/office/word/2010/wordprocessingInk" xmlns:wne="http://schemas.microsoft.com/office/word/2006/wordml" xmlns:wps="http://schemas.microsoft.com/office/word/2010/wordprocessingShape" mc:Ignorable="w14 w15 w16se w16cid w16 w16cex w16sdtdh wp14">
+<w:comments xmlns:wpc="http://schemas.microsoft.com/office/word/2010/wordprocessingCanvas" xmlns:cx="http://schemas.microsoft.com/office/drawing/2014/chartex" xmlns:mc="http://schemas.openxmlformats.org/markup-compatibility/2006" xmlns:o="urn:schemas-microsoft-com:office:office" xmlns:r="http://schemas.openxmlformats.org/officeDocument/2006/relationships" xmlns:m="http://schemas.openxmlformats.org/officeDocument/2006/math" xmlns:v="urn:schemas-microsoft-com:vml" xmlns:wp14="http://schemas.microsoft.com/office/word/2010/wordprocessingDrawing" xmlns:wp="http://schemas.openxmlformats.org/drawingml/2006/wordprocessingDrawing" xmlns:w10="urn:schemas-microsoft-com:office:word" xmlns:w="http://schemas.openxmlformats.org/wordprocessingml/2006/main" xmlns:w14="http://schemas.microsoft.com/office/word/2010/wordml" xmlns:w15="http://schemas.microsoft.com/office/word/2012/wordml" xmlns:w16se="http://schemas.microsoft.com/office/word/2015/wordml/symex" xmlns:wpg="http://schemas.microsoft.com/office/word/2010/wordprocessingGroup" xmlns:wpi="http://schemas.microsoft.com/office/word/2010/wordprocessingInk" xmlns:wne="http://schemas.microsoft.com/office/word/2006/wordml" xmlns:wps="http://schemas.microsoft.com/office/word/2010/wordprocessingShape" mc:Ignorable="w14 w15 w16se wp14">
   <w:comment w:id="0" w:author="Windows-felhasználó" w:date="2021-05-11T16:53:00Z" w:initials="W">
     <w:p>
       <w:pPr>
@@ -2028,7 +2178,7 @@
       </w:r>
     </w:p>
   </w:comment>
-  <w:comment w:id="2" w:author="Anna Pauló" w:date="2021-05-12T13:08:00Z" w:initials="AP">
+  <w:comment w:id="2" w:author="Windows-felhasználó" w:date="2021-05-12T17:31:00Z" w:initials="W">
     <w:p>
       <w:pPr>
         <w:pStyle w:val="Jegyzetszveg"/>
@@ -2040,17 +2190,109 @@
         <w:annotationRef/>
       </w:r>
       <w:r>
+        <w:t xml:space="preserve">SZERVER DONE </w:t>
+      </w:r>
+    </w:p>
+    <w:p>
+      <w:pPr>
+        <w:pStyle w:val="Jegyzetszveg"/>
+      </w:pPr>
+      <w:proofErr w:type="spellStart"/>
+      <w:r>
+        <w:t>type</w:t>
+      </w:r>
+      <w:proofErr w:type="spellEnd"/>
+      <w:r>
+        <w:t xml:space="preserve"> = 18</w:t>
+      </w:r>
+    </w:p>
+    <w:p>
+      <w:pPr>
+        <w:pStyle w:val="Jegyzetszveg"/>
+      </w:pPr>
+      <w:proofErr w:type="spellStart"/>
+      <w:r>
+        <w:t>SocketServer</w:t>
+      </w:r>
+      <w:proofErr w:type="spellEnd"/>
+      <w:r>
+        <w:t xml:space="preserve"> line 110</w:t>
+      </w:r>
+    </w:p>
+  </w:comment>
+  <w:comment w:id="4" w:author="Windows-felhasználó" w:date="2021-05-12T18:23:00Z" w:initials="W">
+    <w:p>
+      <w:pPr>
+        <w:pStyle w:val="Jegyzetszveg"/>
+      </w:pPr>
+      <w:r>
+        <w:rPr>
+          <w:rStyle w:val="Jegyzethivatkozs"/>
+        </w:rPr>
+        <w:annotationRef/>
+      </w:r>
+      <w:r>
+        <w:t>SZERVER DONE</w:t>
+      </w:r>
+    </w:p>
+    <w:p>
+      <w:pPr>
+        <w:pStyle w:val="Jegyzetszveg"/>
+      </w:pPr>
+      <w:proofErr w:type="spellStart"/>
+      <w:r>
+        <w:t>SocketServer</w:t>
+      </w:r>
+      <w:proofErr w:type="spellEnd"/>
+      <w:r>
+        <w:t xml:space="preserve"> line 110</w:t>
+      </w:r>
+    </w:p>
+  </w:comment>
+  <w:comment w:id="5" w:author="Windows-felhasználó" w:date="2021-05-12T17:30:00Z" w:initials="W">
+    <w:p>
+      <w:pPr>
+        <w:pStyle w:val="Jegyzetszveg"/>
+      </w:pPr>
+      <w:r>
+        <w:rPr>
+          <w:rStyle w:val="Jegyzethivatkozs"/>
+        </w:rPr>
+        <w:annotationRef/>
+      </w:r>
+      <w:r>
+        <w:t>DONE: Klaudia</w:t>
+      </w:r>
+    </w:p>
+  </w:comment>
+  <w:comment w:id="6" w:author="Anna Pauló" w:date="2021-05-12T13:08:00Z" w:initials="AP">
+    <w:p>
+      <w:pPr>
+        <w:pStyle w:val="Jegyzetszveg"/>
+      </w:pPr>
+      <w:r>
+        <w:rPr>
+          <w:rStyle w:val="Jegyzethivatkozs"/>
+        </w:rPr>
+        <w:annotationRef/>
+      </w:r>
+      <w:proofErr w:type="spellStart"/>
+      <w:r>
         <w:t>Done</w:t>
       </w:r>
+      <w:proofErr w:type="spellEnd"/>
     </w:p>
   </w:comment>
 </w:comments>
 </file>
 
 <file path=word/commentsExtended.xml><?xml version="1.0" encoding="utf-8"?>
-<w15:commentsEx xmlns:wpc="http://schemas.microsoft.com/office/word/2010/wordprocessingCanvas" xmlns:cx="http://schemas.microsoft.com/office/drawing/2014/chartex" xmlns:cx1="http://schemas.microsoft.com/office/drawing/2015/9/8/chartex" xmlns:cx2="http://schemas.microsoft.com/office/drawing/2015/10/21/chartex" xmlns:cx3="http://schemas.microsoft.com/office/drawing/2016/5/9/chartex" xmlns:cx4="http://schemas.microsoft.com/office/drawing/2016/5/10/chartex" xmlns:cx5="http://schemas.microsoft.com/office/drawing/2016/5/11/chartex" xmlns:cx6="http://schemas.microsoft.com/office/drawing/2016/5/12/chartex" xmlns:cx7="http://schemas.microsoft.com/office/drawing/2016/5/13/chartex" xmlns:cx8="http://schemas.microsoft.com/office/drawing/2016/5/14/chartex" xmlns:mc="http://schemas.openxmlformats.org/markup-compatibility/2006" xmlns:aink="http://schemas.microsoft.com/office/drawing/2016/ink" xmlns:am3d="http://schemas.microsoft.com/office/drawing/2017/model3d" xmlns:o="urn:schemas-microsoft-com:office:office" xmlns:r="http://schemas.openxmlformats.org/officeDocument/2006/relationships" xmlns:m="http://schemas.openxmlformats.org/officeDocument/2006/math" xmlns:v="urn:schemas-microsoft-com:vml" xmlns:wp14="http://schemas.microsoft.com/office/word/2010/wordprocessingDrawing" xmlns:wp="http://schemas.openxmlformats.org/drawingml/2006/wordprocessingDrawing" xmlns:w10="urn:schemas-microsoft-com:office:word" xmlns:w="http://schemas.openxmlformats.org/wordprocessingml/2006/main" xmlns:w14="http://schemas.microsoft.com/office/word/2010/wordml" xmlns:w15="http://schemas.microsoft.com/office/word/2012/wordml" xmlns:w16cex="http://schemas.microsoft.com/office/word/2018/wordml/cex" xmlns:w16cid="http://schemas.microsoft.com/office/word/2016/wordml/cid" xmlns:w16="http://schemas.microsoft.com/office/word/2018/wordml" xmlns:w16sdtdh="http://schemas.microsoft.com/office/word/2020/wordml/sdtdatahash" xmlns:w16se="http://schemas.microsoft.com/office/word/2015/wordml/symex" xmlns:wpg="http://schemas.microsoft.com/office/word/2010/wordprocessingGroup" xmlns:wpi="http://schemas.microsoft.com/office/word/2010/wordprocessingInk" xmlns:wne="http://schemas.microsoft.com/office/word/2006/wordml" xmlns:wps="http://schemas.microsoft.com/office/word/2010/wordprocessingShape" mc:Ignorable="w14 w15 w16se w16cid w16 w16cex w16sdtdh wp14">
+<w15:commentsEx xmlns:wpc="http://schemas.microsoft.com/office/word/2010/wordprocessingCanvas" xmlns:cx="http://schemas.microsoft.com/office/drawing/2014/chartex" xmlns:mc="http://schemas.openxmlformats.org/markup-compatibility/2006" xmlns:o="urn:schemas-microsoft-com:office:office" xmlns:r="http://schemas.openxmlformats.org/officeDocument/2006/relationships" xmlns:m="http://schemas.openxmlformats.org/officeDocument/2006/math" xmlns:v="urn:schemas-microsoft-com:vml" xmlns:wp14="http://schemas.microsoft.com/office/word/2010/wordprocessingDrawing" xmlns:wp="http://schemas.openxmlformats.org/drawingml/2006/wordprocessingDrawing" xmlns:w10="urn:schemas-microsoft-com:office:word" xmlns:w="http://schemas.openxmlformats.org/wordprocessingml/2006/main" xmlns:w14="http://schemas.microsoft.com/office/word/2010/wordml" xmlns:w15="http://schemas.microsoft.com/office/word/2012/wordml" xmlns:w16se="http://schemas.microsoft.com/office/word/2015/wordml/symex" xmlns:wpg="http://schemas.microsoft.com/office/word/2010/wordprocessingGroup" xmlns:wpi="http://schemas.microsoft.com/office/word/2010/wordprocessingInk" xmlns:wne="http://schemas.microsoft.com/office/word/2006/wordml" xmlns:wps="http://schemas.microsoft.com/office/word/2010/wordprocessingShape" mc:Ignorable="w14 w15 w16se wp14">
   <w15:commentEx w15:paraId="5DD22CD4" w15:done="0"/>
   <w15:commentEx w15:paraId="638D0AC2" w15:done="0"/>
+  <w15:commentEx w15:paraId="2ED4553A" w15:done="0"/>
+  <w15:commentEx w15:paraId="58EB199C" w15:done="0"/>
+  <w15:commentEx w15:paraId="6FF82BA5" w15:done="0"/>
   <w15:commentEx w15:paraId="471E0928" w15:done="0"/>
 </w15:commentsEx>
 </file>
@@ -2070,7 +2312,7 @@
 </file>
 
 <file path=word/numbering.xml><?xml version="1.0" encoding="utf-8"?>
-<w:numbering xmlns:wpc="http://schemas.microsoft.com/office/word/2010/wordprocessingCanvas" xmlns:cx="http://schemas.microsoft.com/office/drawing/2014/chartex" xmlns:cx1="http://schemas.microsoft.com/office/drawing/2015/9/8/chartex" xmlns:cx2="http://schemas.microsoft.com/office/drawing/2015/10/21/chartex" xmlns:cx3="http://schemas.microsoft.com/office/drawing/2016/5/9/chartex" xmlns:cx4="http://schemas.microsoft.com/office/drawing/2016/5/10/chartex" xmlns:cx5="http://schemas.microsoft.com/office/drawing/2016/5/11/chartex" xmlns:cx6="http://schemas.microsoft.com/office/drawing/2016/5/12/chartex" xmlns:cx7="http://schemas.microsoft.com/office/drawing/2016/5/13/chartex" xmlns:cx8="http://schemas.microsoft.com/office/drawing/2016/5/14/chartex" xmlns:mc="http://schemas.openxmlformats.org/markup-compatibility/2006" xmlns:aink="http://schemas.microsoft.com/office/drawing/2016/ink" xmlns:am3d="http://schemas.microsoft.com/office/drawing/2017/model3d" xmlns:o="urn:schemas-microsoft-com:office:office" xmlns:r="http://schemas.openxmlformats.org/officeDocument/2006/relationships" xmlns:m="http://schemas.openxmlformats.org/officeDocument/2006/math" xmlns:v="urn:schemas-microsoft-com:vml" xmlns:wp14="http://schemas.microsoft.com/office/word/2010/wordprocessingDrawing" xmlns:wp="http://schemas.openxmlformats.org/drawingml/2006/wordprocessingDrawing" xmlns:w10="urn:schemas-microsoft-com:office:word" xmlns:w="http://schemas.openxmlformats.org/wordprocessingml/2006/main" xmlns:w14="http://schemas.microsoft.com/office/word/2010/wordml" xmlns:w15="http://schemas.microsoft.com/office/word/2012/wordml" xmlns:w16cex="http://schemas.microsoft.com/office/word/2018/wordml/cex" xmlns:w16cid="http://schemas.microsoft.com/office/word/2016/wordml/cid" xmlns:w16="http://schemas.microsoft.com/office/word/2018/wordml" xmlns:w16sdtdh="http://schemas.microsoft.com/office/word/2020/wordml/sdtdatahash" xmlns:w16se="http://schemas.microsoft.com/office/word/2015/wordml/symex" xmlns:wpg="http://schemas.microsoft.com/office/word/2010/wordprocessingGroup" xmlns:wpi="http://schemas.microsoft.com/office/word/2010/wordprocessingInk" xmlns:wne="http://schemas.microsoft.com/office/word/2006/wordml" xmlns:wps="http://schemas.microsoft.com/office/word/2010/wordprocessingShape" mc:Ignorable="w14 w15 w16se w16cid w16 w16cex w16sdtdh wp14">
+<w:numbering xmlns:wpc="http://schemas.microsoft.com/office/word/2010/wordprocessingCanvas" xmlns:cx="http://schemas.microsoft.com/office/drawing/2014/chartex" xmlns:mc="http://schemas.openxmlformats.org/markup-compatibility/2006" xmlns:o="urn:schemas-microsoft-com:office:office" xmlns:r="http://schemas.openxmlformats.org/officeDocument/2006/relationships" xmlns:m="http://schemas.openxmlformats.org/officeDocument/2006/math" xmlns:v="urn:schemas-microsoft-com:vml" xmlns:wp14="http://schemas.microsoft.com/office/word/2010/wordprocessingDrawing" xmlns:wp="http://schemas.openxmlformats.org/drawingml/2006/wordprocessingDrawing" xmlns:w10="urn:schemas-microsoft-com:office:word" xmlns:w="http://schemas.openxmlformats.org/wordprocessingml/2006/main" xmlns:w14="http://schemas.microsoft.com/office/word/2010/wordml" xmlns:w15="http://schemas.microsoft.com/office/word/2012/wordml" xmlns:w16se="http://schemas.microsoft.com/office/word/2015/wordml/symex" xmlns:wpg="http://schemas.microsoft.com/office/word/2010/wordprocessingGroup" xmlns:wpi="http://schemas.microsoft.com/office/word/2010/wordprocessingInk" xmlns:wne="http://schemas.microsoft.com/office/word/2006/wordml" xmlns:wps="http://schemas.microsoft.com/office/word/2010/wordprocessingShape" mc:Ignorable="w14 w15 w16se wp14">
   <w:abstractNum w:abstractNumId="0" w15:restartNumberingAfterBreak="0">
     <w:nsid w:val="11C84E9A"/>
     <w:multiLevelType w:val="hybridMultilevel"/>
@@ -3297,7 +3539,7 @@
 </file>
 
 <file path=word/people.xml><?xml version="1.0" encoding="utf-8"?>
-<w15:people xmlns:wpc="http://schemas.microsoft.com/office/word/2010/wordprocessingCanvas" xmlns:cx="http://schemas.microsoft.com/office/drawing/2014/chartex" xmlns:cx1="http://schemas.microsoft.com/office/drawing/2015/9/8/chartex" xmlns:cx2="http://schemas.microsoft.com/office/drawing/2015/10/21/chartex" xmlns:cx3="http://schemas.microsoft.com/office/drawing/2016/5/9/chartex" xmlns:cx4="http://schemas.microsoft.com/office/drawing/2016/5/10/chartex" xmlns:cx5="http://schemas.microsoft.com/office/drawing/2016/5/11/chartex" xmlns:cx6="http://schemas.microsoft.com/office/drawing/2016/5/12/chartex" xmlns:cx7="http://schemas.microsoft.com/office/drawing/2016/5/13/chartex" xmlns:cx8="http://schemas.microsoft.com/office/drawing/2016/5/14/chartex" xmlns:mc="http://schemas.openxmlformats.org/markup-compatibility/2006" xmlns:aink="http://schemas.microsoft.com/office/drawing/2016/ink" xmlns:am3d="http://schemas.microsoft.com/office/drawing/2017/model3d" xmlns:o="urn:schemas-microsoft-com:office:office" xmlns:r="http://schemas.openxmlformats.org/officeDocument/2006/relationships" xmlns:m="http://schemas.openxmlformats.org/officeDocument/2006/math" xmlns:v="urn:schemas-microsoft-com:vml" xmlns:wp14="http://schemas.microsoft.com/office/word/2010/wordprocessingDrawing" xmlns:wp="http://schemas.openxmlformats.org/drawingml/2006/wordprocessingDrawing" xmlns:w10="urn:schemas-microsoft-com:office:word" xmlns:w="http://schemas.openxmlformats.org/wordprocessingml/2006/main" xmlns:w14="http://schemas.microsoft.com/office/word/2010/wordml" xmlns:w15="http://schemas.microsoft.com/office/word/2012/wordml" xmlns:w16cex="http://schemas.microsoft.com/office/word/2018/wordml/cex" xmlns:w16cid="http://schemas.microsoft.com/office/word/2016/wordml/cid" xmlns:w16="http://schemas.microsoft.com/office/word/2018/wordml" xmlns:w16sdtdh="http://schemas.microsoft.com/office/word/2020/wordml/sdtdatahash" xmlns:w16se="http://schemas.microsoft.com/office/word/2015/wordml/symex" xmlns:wpg="http://schemas.microsoft.com/office/word/2010/wordprocessingGroup" xmlns:wpi="http://schemas.microsoft.com/office/word/2010/wordprocessingInk" xmlns:wne="http://schemas.microsoft.com/office/word/2006/wordml" xmlns:wps="http://schemas.microsoft.com/office/word/2010/wordprocessingShape" mc:Ignorable="w14 w15 w16se w16cid w16 w16cex w16sdtdh wp14">
+<w15:people xmlns:wpc="http://schemas.microsoft.com/office/word/2010/wordprocessingCanvas" xmlns:cx="http://schemas.microsoft.com/office/drawing/2014/chartex" xmlns:mc="http://schemas.openxmlformats.org/markup-compatibility/2006" xmlns:o="urn:schemas-microsoft-com:office:office" xmlns:r="http://schemas.openxmlformats.org/officeDocument/2006/relationships" xmlns:m="http://schemas.openxmlformats.org/officeDocument/2006/math" xmlns:v="urn:schemas-microsoft-com:vml" xmlns:wp14="http://schemas.microsoft.com/office/word/2010/wordprocessingDrawing" xmlns:wp="http://schemas.openxmlformats.org/drawingml/2006/wordprocessingDrawing" xmlns:w10="urn:schemas-microsoft-com:office:word" xmlns:w="http://schemas.openxmlformats.org/wordprocessingml/2006/main" xmlns:w14="http://schemas.microsoft.com/office/word/2010/wordml" xmlns:w15="http://schemas.microsoft.com/office/word/2012/wordml" xmlns:w16se="http://schemas.microsoft.com/office/word/2015/wordml/symex" xmlns:wpg="http://schemas.microsoft.com/office/word/2010/wordprocessingGroup" xmlns:wpi="http://schemas.microsoft.com/office/word/2010/wordprocessingInk" xmlns:wne="http://schemas.microsoft.com/office/word/2006/wordml" xmlns:wps="http://schemas.microsoft.com/office/word/2010/wordprocessingShape" mc:Ignorable="w14 w15 w16se wp14">
   <w15:person w15:author="Windows-felhasználó">
     <w15:presenceInfo w15:providerId="None" w15:userId="Windows-felhasználó"/>
   </w15:person>
@@ -3308,7 +3550,7 @@
 </file>
 
 <file path=word/styles.xml><?xml version="1.0" encoding="utf-8"?>
-<w:styles xmlns:mc="http://schemas.openxmlformats.org/markup-compatibility/2006" xmlns:r="http://schemas.openxmlformats.org/officeDocument/2006/relationships" xmlns:w="http://schemas.openxmlformats.org/wordprocessingml/2006/main" xmlns:w14="http://schemas.microsoft.com/office/word/2010/wordml" xmlns:w15="http://schemas.microsoft.com/office/word/2012/wordml" xmlns:w16cex="http://schemas.microsoft.com/office/word/2018/wordml/cex" xmlns:w16cid="http://schemas.microsoft.com/office/word/2016/wordml/cid" xmlns:w16="http://schemas.microsoft.com/office/word/2018/wordml" xmlns:w16sdtdh="http://schemas.microsoft.com/office/word/2020/wordml/sdtdatahash" xmlns:w16se="http://schemas.microsoft.com/office/word/2015/wordml/symex" mc:Ignorable="w14 w15 w16se w16cid w16 w16cex w16sdtdh">
+<w:styles xmlns:mc="http://schemas.openxmlformats.org/markup-compatibility/2006" xmlns:r="http://schemas.openxmlformats.org/officeDocument/2006/relationships" xmlns:w="http://schemas.openxmlformats.org/wordprocessingml/2006/main" xmlns:w14="http://schemas.microsoft.com/office/word/2010/wordml" xmlns:w15="http://schemas.microsoft.com/office/word/2012/wordml" xmlns:w16se="http://schemas.microsoft.com/office/word/2015/wordml/symex" mc:Ignorable="w14 w15 w16se">
   <w:docDefaults>
     <w:rPrDefault>
       <w:rPr>
@@ -3324,7 +3566,7 @@
       </w:pPr>
     </w:pPrDefault>
   </w:docDefaults>
-  <w:latentStyles w:defLockedState="0" w:defUIPriority="99" w:defSemiHidden="0" w:defUnhideWhenUsed="0" w:defQFormat="0" w:count="376">
+  <w:latentStyles w:defLockedState="0" w:defUIPriority="99" w:defSemiHidden="0" w:defUnhideWhenUsed="0" w:defQFormat="0" w:count="371">
     <w:lsdException w:name="Normal" w:uiPriority="0" w:qFormat="1"/>
     <w:lsdException w:name="heading 1" w:uiPriority="9" w:qFormat="1"/>
     <w:lsdException w:name="heading 2" w:semiHidden="1" w:uiPriority="9" w:unhideWhenUsed="1" w:qFormat="1"/>
@@ -3696,11 +3938,6 @@
     <w:lsdException w:name="List Table 5 Dark Accent 6" w:uiPriority="50"/>
     <w:lsdException w:name="List Table 6 Colorful Accent 6" w:uiPriority="51"/>
     <w:lsdException w:name="List Table 7 Colorful Accent 6" w:uiPriority="52"/>
-    <w:lsdException w:name="Mention" w:semiHidden="1" w:unhideWhenUsed="1"/>
-    <w:lsdException w:name="Smart Hyperlink" w:semiHidden="1" w:unhideWhenUsed="1"/>
-    <w:lsdException w:name="Hashtag" w:semiHidden="1" w:unhideWhenUsed="1"/>
-    <w:lsdException w:name="Unresolved Mention" w:semiHidden="1" w:unhideWhenUsed="1"/>
-    <w:lsdException w:name="Smart Link" w:semiHidden="1" w:unhideWhenUsed="1"/>
   </w:latentStyles>
   <w:style w:type="paragraph" w:default="1" w:styleId="Norml">
     <w:name w:val="Normal"/>
@@ -4112,7 +4349,7 @@
 </file>
 
 <file path=customXml/itemProps1.xml><?xml version="1.0" encoding="utf-8"?>
-<ds:datastoreItem xmlns:ds="http://schemas.openxmlformats.org/officeDocument/2006/customXml" ds:itemID="{10ADCCA0-8A87-4306-8CB1-9511AC381B67}">
+<ds:datastoreItem xmlns:ds="http://schemas.openxmlformats.org/officeDocument/2006/customXml" ds:itemID="{F4FB5D55-3B42-431C-936B-D6E2F4270664}">
   <ds:schemaRefs>
     <ds:schemaRef ds:uri="http://schemas.openxmlformats.org/officeDocument/2006/bibliography"/>
   </ds:schemaRefs>

</xml_diff>

<commit_message>
base for modifyCategory (name of the category)
</commit_message>
<xml_diff>
--- a/ÚJ függvények.docx
+++ b/ÚJ függvények.docx
@@ -1,6 +1,6 @@
 
 <file path=word/document.xml><?xml version="1.0" encoding="utf-8"?>
-<w:document xmlns:wpc="http://schemas.microsoft.com/office/word/2010/wordprocessingCanvas" xmlns:cx="http://schemas.microsoft.com/office/drawing/2014/chartex" xmlns:mc="http://schemas.openxmlformats.org/markup-compatibility/2006" xmlns:o="urn:schemas-microsoft-com:office:office" xmlns:r="http://schemas.openxmlformats.org/officeDocument/2006/relationships" xmlns:m="http://schemas.openxmlformats.org/officeDocument/2006/math" xmlns:v="urn:schemas-microsoft-com:vml" xmlns:wp14="http://schemas.microsoft.com/office/word/2010/wordprocessingDrawing" xmlns:wp="http://schemas.openxmlformats.org/drawingml/2006/wordprocessingDrawing" xmlns:w10="urn:schemas-microsoft-com:office:word" xmlns:w="http://schemas.openxmlformats.org/wordprocessingml/2006/main" xmlns:w14="http://schemas.microsoft.com/office/word/2010/wordml" xmlns:w15="http://schemas.microsoft.com/office/word/2012/wordml" xmlns:w16se="http://schemas.microsoft.com/office/word/2015/wordml/symex" xmlns:wpg="http://schemas.microsoft.com/office/word/2010/wordprocessingGroup" xmlns:wpi="http://schemas.microsoft.com/office/word/2010/wordprocessingInk" xmlns:wne="http://schemas.microsoft.com/office/word/2006/wordml" xmlns:wps="http://schemas.microsoft.com/office/word/2010/wordprocessingShape" mc:Ignorable="w14 w15 w16se wp14">
+<w:document xmlns:wpc="http://schemas.microsoft.com/office/word/2010/wordprocessingCanvas" xmlns:cx="http://schemas.microsoft.com/office/drawing/2014/chartex" xmlns:cx1="http://schemas.microsoft.com/office/drawing/2015/9/8/chartex" xmlns:cx2="http://schemas.microsoft.com/office/drawing/2015/10/21/chartex" xmlns:cx3="http://schemas.microsoft.com/office/drawing/2016/5/9/chartex" xmlns:cx4="http://schemas.microsoft.com/office/drawing/2016/5/10/chartex" xmlns:cx5="http://schemas.microsoft.com/office/drawing/2016/5/11/chartex" xmlns:cx6="http://schemas.microsoft.com/office/drawing/2016/5/12/chartex" xmlns:cx7="http://schemas.microsoft.com/office/drawing/2016/5/13/chartex" xmlns:cx8="http://schemas.microsoft.com/office/drawing/2016/5/14/chartex" xmlns:mc="http://schemas.openxmlformats.org/markup-compatibility/2006" xmlns:aink="http://schemas.microsoft.com/office/drawing/2016/ink" xmlns:am3d="http://schemas.microsoft.com/office/drawing/2017/model3d" xmlns:o="urn:schemas-microsoft-com:office:office" xmlns:r="http://schemas.openxmlformats.org/officeDocument/2006/relationships" xmlns:m="http://schemas.openxmlformats.org/officeDocument/2006/math" xmlns:v="urn:schemas-microsoft-com:vml" xmlns:wp14="http://schemas.microsoft.com/office/word/2010/wordprocessingDrawing" xmlns:wp="http://schemas.openxmlformats.org/drawingml/2006/wordprocessingDrawing" xmlns:w10="urn:schemas-microsoft-com:office:word" xmlns:w="http://schemas.openxmlformats.org/wordprocessingml/2006/main" xmlns:w14="http://schemas.microsoft.com/office/word/2010/wordml" xmlns:w15="http://schemas.microsoft.com/office/word/2012/wordml" xmlns:w16cex="http://schemas.microsoft.com/office/word/2018/wordml/cex" xmlns:w16cid="http://schemas.microsoft.com/office/word/2016/wordml/cid" xmlns:w16="http://schemas.microsoft.com/office/word/2018/wordml" xmlns:w16sdtdh="http://schemas.microsoft.com/office/word/2020/wordml/sdtdatahash" xmlns:w16se="http://schemas.microsoft.com/office/word/2015/wordml/symex" xmlns:wpg="http://schemas.microsoft.com/office/word/2010/wordprocessingGroup" xmlns:wpi="http://schemas.microsoft.com/office/word/2010/wordprocessingInk" xmlns:wne="http://schemas.microsoft.com/office/word/2006/wordml" xmlns:wps="http://schemas.microsoft.com/office/word/2010/wordprocessingShape" mc:Ignorable="w14 w15 w16se w16cid w16 w16cex w16sdtdh wp14">
   <w:body>
     <w:p>
       <w:pPr>
@@ -194,21 +194,7 @@
         <w:rPr>
           <w:color w:val="538135" w:themeColor="accent6" w:themeShade="BF"/>
         </w:rPr>
-        <w:t xml:space="preserve"> = List&lt;</w:t>
-      </w:r>
-      <w:proofErr w:type="spellStart"/>
-      <w:r>
-        <w:rPr>
-          <w:color w:val="538135" w:themeColor="accent6" w:themeShade="BF"/>
-        </w:rPr>
-        <w:t>Order</w:t>
-      </w:r>
-      <w:proofErr w:type="spellEnd"/>
-      <w:r>
-        <w:rPr>
-          <w:color w:val="538135" w:themeColor="accent6" w:themeShade="BF"/>
-        </w:rPr>
-        <w:t xml:space="preserve">&gt;) – mint a </w:t>
+        <w:t xml:space="preserve"> = List&lt;Order&gt;) – mint a </w:t>
       </w:r>
       <w:proofErr w:type="spellStart"/>
       <w:r>
@@ -240,21 +226,7 @@
         <w:rPr>
           <w:color w:val="538135" w:themeColor="accent6" w:themeShade="BF"/>
         </w:rPr>
-        <w:t xml:space="preserve">Hívása </w:t>
-      </w:r>
-      <w:proofErr w:type="spellStart"/>
-      <w:r>
-        <w:rPr>
-          <w:color w:val="538135" w:themeColor="accent6" w:themeShade="BF"/>
-        </w:rPr>
-        <w:t>pl</w:t>
-      </w:r>
-      <w:proofErr w:type="spellEnd"/>
-      <w:r>
-        <w:rPr>
-          <w:color w:val="538135" w:themeColor="accent6" w:themeShade="BF"/>
-        </w:rPr>
-        <w:t xml:space="preserve">: </w:t>
+        <w:t xml:space="preserve">Hívása pl: </w:t>
       </w:r>
       <w:proofErr w:type="spellStart"/>
       <w:r>
@@ -318,6 +290,7 @@
         <w:t xml:space="preserve">Ami kell még </w:t>
       </w:r>
       <w:proofErr w:type="spellStart"/>
+      <w:proofErr w:type="gramStart"/>
       <w:r>
         <w:rPr>
           <w:color w:val="538135" w:themeColor="accent6" w:themeShade="BF"/>
@@ -325,7 +298,6 @@
         <w:t>fv</w:t>
       </w:r>
       <w:proofErr w:type="spellEnd"/>
-      <w:proofErr w:type="gramStart"/>
       <w:r>
         <w:rPr>
           <w:color w:val="538135" w:themeColor="accent6" w:themeShade="BF"/>
@@ -540,15 +512,7 @@
       </w:r>
       <w:proofErr w:type="spellEnd"/>
       <w:r>
-        <w:t xml:space="preserve">&gt;). Hívása </w:t>
-      </w:r>
-      <w:proofErr w:type="spellStart"/>
-      <w:r>
-        <w:t>pl</w:t>
-      </w:r>
-      <w:proofErr w:type="spellEnd"/>
-      <w:r>
-        <w:t xml:space="preserve">: </w:t>
+        <w:t xml:space="preserve">&gt;). Hívása pl: </w:t>
       </w:r>
       <w:proofErr w:type="spellStart"/>
       <w:proofErr w:type="gramStart"/>
@@ -590,15 +554,7 @@
         </w:numPr>
       </w:pPr>
       <w:r>
-        <w:t xml:space="preserve">rendelés hozzáadása futárhoz: </w:t>
-      </w:r>
-      <w:proofErr w:type="spellStart"/>
-      <w:r>
-        <w:t>pl</w:t>
-      </w:r>
-      <w:proofErr w:type="spellEnd"/>
-      <w:r>
-        <w:t xml:space="preserve">: </w:t>
+        <w:t xml:space="preserve">rendelés hozzáadása futárhoz: pl: </w:t>
       </w:r>
       <w:proofErr w:type="spellStart"/>
       <w:proofErr w:type="gramStart"/>
@@ -792,15 +748,7 @@
       </w:r>
       <w:proofErr w:type="spellEnd"/>
       <w:r>
-        <w:t xml:space="preserve"> figyel 10 </w:t>
-      </w:r>
-      <w:proofErr w:type="spellStart"/>
-      <w:r>
-        <w:t>mp-ként</w:t>
-      </w:r>
-      <w:proofErr w:type="spellEnd"/>
-      <w:r>
-        <w:t>)</w:t>
+        <w:t xml:space="preserve"> figyel 10 mp-ként)</w:t>
       </w:r>
       <w:r>
         <w:t xml:space="preserve"> </w:t>
@@ -877,15 +825,7 @@
       </w:r>
       <w:proofErr w:type="gramEnd"/>
       <w:r>
-        <w:t xml:space="preserve"> hogy az </w:t>
-      </w:r>
-      <w:proofErr w:type="spellStart"/>
-      <w:r>
-        <w:t>Order</w:t>
-      </w:r>
-      <w:proofErr w:type="spellEnd"/>
-      <w:r>
-        <w:t xml:space="preserve"> eltárolja a </w:t>
+        <w:t xml:space="preserve"> hogy az Order eltárolja a </w:t>
       </w:r>
       <w:proofErr w:type="spellStart"/>
       <w:r>
@@ -1139,7 +1079,7 @@
           <w:b/>
           <w:bCs/>
         </w:rPr>
-        <w:t xml:space="preserve">Költségek? </w:t>
+        <w:t>Költségek</w:t>
       </w:r>
       <w:proofErr w:type="gramStart"/>
       <w:r>
@@ -1147,7 +1087,7 @@
           <w:b/>
           <w:bCs/>
         </w:rPr>
-        <w:t>:</w:t>
+        <w:t>? :</w:t>
       </w:r>
       <w:proofErr w:type="gramEnd"/>
       <w:r>
@@ -1164,11 +1104,11 @@
       </w:r>
       <w:proofErr w:type="spellStart"/>
       <w:r>
-        <w:t>ft-ot</w:t>
-      </w:r>
-      <w:proofErr w:type="spellEnd"/>
-      <w:r>
-        <w:t xml:space="preserve"> fizetünk az online ételrendelés miatt</w:t>
+        <w:t>ft</w:t>
+      </w:r>
+      <w:proofErr w:type="spellEnd"/>
+      <w:r>
+        <w:t>-ot fizetünk az online ételrendelés miatt</w:t>
       </w:r>
     </w:p>
     <w:p>
@@ -1287,19 +1227,11 @@
         </w:rPr>
         <w:t xml:space="preserve">, </w:t>
       </w:r>
-      <w:proofErr w:type="spellStart"/>
-      <w:r>
-        <w:rPr>
-          <w:color w:val="FF0000"/>
-        </w:rPr>
-        <w:t>double</w:t>
-      </w:r>
-      <w:proofErr w:type="spellEnd"/>
-      <w:r>
-        <w:rPr>
-          <w:color w:val="FF0000"/>
-        </w:rPr>
-        <w:t xml:space="preserve"> </w:t>
+      <w:r>
+        <w:rPr>
+          <w:color w:val="FF0000"/>
+        </w:rPr>
+        <w:t xml:space="preserve">double </w:t>
       </w:r>
       <w:proofErr w:type="spellStart"/>
       <w:r>
@@ -1353,15 +1285,7 @@
       </w:r>
       <w:proofErr w:type="spellEnd"/>
       <w:r>
-        <w:t xml:space="preserve"> </w:t>
-      </w:r>
-      <w:proofErr w:type="spellStart"/>
-      <w:r>
-        <w:t>double</w:t>
-      </w:r>
-      <w:proofErr w:type="spellEnd"/>
-      <w:r>
-        <w:t xml:space="preserve"> (0.2 – csökkentés, 1.2 – növelés)</w:t>
+        <w:t xml:space="preserve"> double (0.2 – csökkentés, 1.2 – növelés)</w:t>
       </w:r>
       <w:commentRangeEnd w:id="0"/>
       <w:r>
@@ -1441,15 +1365,15 @@
         </w:numPr>
       </w:pPr>
       <w:r>
-        <w:t xml:space="preserve">új </w:t>
+        <w:t xml:space="preserve">új attribútum kell -&gt; tervezett szállítás Order-be </w:t>
       </w:r>
       <w:proofErr w:type="gramStart"/>
       <w:r>
-        <w:t>attribútum</w:t>
+        <w:t>is</w:t>
       </w:r>
       <w:proofErr w:type="gramEnd"/>
       <w:r>
-        <w:t xml:space="preserve"> kell -&gt; tervezett szállítás Order-be is illetve az étteremnek is.</w:t>
+        <w:t xml:space="preserve"> illetve az étteremnek is.</w:t>
       </w:r>
     </w:p>
     <w:p>
@@ -1480,10 +1404,10 @@
       <w:r>
         <w:t>deliveryTime</w:t>
       </w:r>
+      <w:proofErr w:type="spellEnd"/>
       <w:r>
         <w:t>-al</w:t>
       </w:r>
-      <w:proofErr w:type="spellEnd"/>
     </w:p>
     <w:p>
       <w:pPr>
@@ -1668,17 +1592,8 @@
           <w:b/>
           <w:bCs/>
         </w:rPr>
-        <w:t xml:space="preserve">Regisztrált </w:t>
-      </w:r>
-      <w:proofErr w:type="spellStart"/>
-      <w:r>
-        <w:rPr>
-          <w:b/>
-          <w:bCs/>
-        </w:rPr>
-        <w:t>user</w:t>
-      </w:r>
-      <w:proofErr w:type="spellEnd"/>
+        <w:t>Regisztrált user</w:t>
+      </w:r>
       <w:r>
         <w:t xml:space="preserve"> esetén a </w:t>
       </w:r>
@@ -1746,15 +1661,7 @@
         </w:numPr>
       </w:pPr>
       <w:r>
-        <w:t xml:space="preserve">-kaják ID-ja vesszővel elválasztva </w:t>
-      </w:r>
-      <w:proofErr w:type="spellStart"/>
-      <w:r>
-        <w:t>pl</w:t>
-      </w:r>
-      <w:proofErr w:type="spellEnd"/>
-      <w:r>
-        <w:t xml:space="preserve"> "5,3,2,</w:t>
+        <w:t>-kaják ID-ja vesszővel elválasztva pl "5,3,2,</w:t>
       </w:r>
       <w:r>
         <w:t>8</w:t>
@@ -1791,18 +1698,8 @@
         <w:t>Regisztrálatlan user</w:t>
       </w:r>
       <w:r>
-        <w:t xml:space="preserve"> esetén, szerintem legegyszerűbb, ha ugye minden, amit felsoroltam kell, </w:t>
-      </w:r>
-      <w:proofErr w:type="gramStart"/>
-      <w:r>
-        <w:t>a</w:t>
-      </w:r>
-      <w:proofErr w:type="gramEnd"/>
-      <w:r>
-        <w:t xml:space="preserve"> </w:t>
-      </w:r>
-      <w:bookmarkStart w:id="3" w:name="_GoBack"/>
-      <w:bookmarkEnd w:id="3"/>
+        <w:t xml:space="preserve"> esetén, szerintem legegyszerűbb, ha ugye minden, amit felsoroltam kell, a </w:t>
+      </w:r>
       <w:proofErr w:type="spellStart"/>
       <w:r>
         <w:t>username</w:t>
@@ -1874,16 +1771,8 @@
         <w:rPr>
           <w:highlight w:val="red"/>
         </w:rPr>
-        <w:t>-t</w:t>
-      </w:r>
-      <w:proofErr w:type="gramStart"/>
-      <w:r>
-        <w:rPr>
-          <w:highlight w:val="red"/>
-        </w:rPr>
-        <w:t>!!!</w:t>
-      </w:r>
-      <w:proofErr w:type="gramEnd"/>
+        <w:t>-t!!!</w:t>
+      </w:r>
     </w:p>
     <w:p>
       <w:pPr>
@@ -1893,32 +1782,19 @@
           <w:numId w:val="10"/>
         </w:numPr>
       </w:pPr>
-      <w:commentRangeStart w:id="4"/>
-      <w:r>
-        <w:t xml:space="preserve">SZERVER: kezeli a </w:t>
-      </w:r>
-      <w:proofErr w:type="spellStart"/>
-      <w:r>
-        <w:t>regisztrálatlan</w:t>
-      </w:r>
-      <w:proofErr w:type="spellEnd"/>
-      <w:r>
-        <w:t xml:space="preserve"> </w:t>
-      </w:r>
-      <w:proofErr w:type="spellStart"/>
-      <w:r>
-        <w:t>user</w:t>
-      </w:r>
-      <w:proofErr w:type="spellEnd"/>
+      <w:commentRangeStart w:id="3"/>
+      <w:r>
+        <w:t>SZERVER: kezeli a regisztrálatlan user</w:t>
+      </w:r>
       <w:r>
         <w:t xml:space="preserve"> hiányos adatait</w:t>
       </w:r>
-      <w:commentRangeEnd w:id="4"/>
+      <w:commentRangeEnd w:id="3"/>
       <w:r>
         <w:rPr>
           <w:rStyle w:val="Jegyzethivatkozs"/>
         </w:rPr>
-        <w:commentReference w:id="4"/>
+        <w:commentReference w:id="3"/>
       </w:r>
     </w:p>
     <w:p>
@@ -1989,14 +1865,176 @@
       </w:r>
     </w:p>
     <w:p>
+      <w:commentRangeStart w:id="4"/>
+      <w:proofErr w:type="spellStart"/>
+      <w:proofErr w:type="gramStart"/>
+      <w:r>
+        <w:rPr>
+          <w:color w:val="FF0000"/>
+        </w:rPr>
+        <w:t>updateFood</w:t>
+      </w:r>
+      <w:proofErr w:type="spellEnd"/>
+      <w:r>
+        <w:rPr>
+          <w:color w:val="FF0000"/>
+        </w:rPr>
+        <w:t>(</w:t>
+      </w:r>
+      <w:proofErr w:type="spellStart"/>
+      <w:proofErr w:type="gramEnd"/>
+      <w:r>
+        <w:rPr>
+          <w:color w:val="FF0000"/>
+        </w:rPr>
+        <w:t>Food</w:t>
+      </w:r>
+      <w:proofErr w:type="spellEnd"/>
+      <w:r>
+        <w:rPr>
+          <w:color w:val="FF0000"/>
+        </w:rPr>
+        <w:t xml:space="preserve"> </w:t>
+      </w:r>
+      <w:proofErr w:type="spellStart"/>
+      <w:r>
+        <w:rPr>
+          <w:color w:val="FF0000"/>
+        </w:rPr>
+        <w:t>food</w:t>
+      </w:r>
+      <w:proofErr w:type="spellEnd"/>
+      <w:r>
+        <w:rPr>
+          <w:color w:val="FF0000"/>
+        </w:rPr>
+        <w:t xml:space="preserve">) </w:t>
+      </w:r>
+      <w:r>
+        <w:t xml:space="preserve">– már létező </w:t>
+      </w:r>
+      <w:proofErr w:type="spellStart"/>
+      <w:r>
+        <w:t>food</w:t>
+      </w:r>
+      <w:proofErr w:type="spellEnd"/>
+      <w:r>
+        <w:t xml:space="preserve">-ot kap meg módosított adatokkal. Adatbázisban kell módosítani </w:t>
+      </w:r>
+      <w:r>
+        <w:t xml:space="preserve">adott </w:t>
+      </w:r>
+      <w:proofErr w:type="spellStart"/>
+      <w:r>
+        <w:t>foodID</w:t>
+      </w:r>
+      <w:proofErr w:type="spellEnd"/>
+      <w:r>
+        <w:t xml:space="preserve"> </w:t>
+      </w:r>
+      <w:proofErr w:type="spellStart"/>
+      <w:r>
+        <w:t>nál</w:t>
+      </w:r>
+      <w:proofErr w:type="spellEnd"/>
+      <w:r>
+        <w:t xml:space="preserve"> az adatokat</w:t>
+      </w:r>
+    </w:p>
+    <w:p>
+      <w:r>
+        <w:t>Order még nem lett kiegészítve a User paraméterrel.</w:t>
+      </w:r>
+      <w:commentRangeEnd w:id="4"/>
+      <w:r>
+        <w:rPr>
+          <w:rStyle w:val="Jegyzethivatkozs"/>
+        </w:rPr>
+        <w:commentReference w:id="4"/>
+      </w:r>
+    </w:p>
+    <w:p>
+      <w:pPr>
+        <w:rPr>
+          <w:color w:val="538135" w:themeColor="accent6" w:themeShade="BF"/>
+        </w:rPr>
+      </w:pPr>
+      <w:r>
+        <w:rPr>
+          <w:color w:val="538135" w:themeColor="accent6" w:themeShade="BF"/>
+        </w:rPr>
+        <w:t xml:space="preserve">Szerver akkor is 1.0-t ad vissza adatbázisból amikor már értéke </w:t>
+      </w:r>
       <w:commentRangeStart w:id="5"/>
+      <w:r>
+        <w:rPr>
+          <w:color w:val="538135" w:themeColor="accent6" w:themeShade="BF"/>
+        </w:rPr>
+        <w:t>van</w:t>
+      </w:r>
+      <w:commentRangeEnd w:id="5"/>
+      <w:r>
+        <w:rPr>
+          <w:rStyle w:val="Jegyzethivatkozs"/>
+          <w:color w:val="538135" w:themeColor="accent6" w:themeShade="BF"/>
+        </w:rPr>
+        <w:commentReference w:id="5"/>
+      </w:r>
+      <w:r>
+        <w:rPr>
+          <w:color w:val="538135" w:themeColor="accent6" w:themeShade="BF"/>
+        </w:rPr>
+        <w:t>.</w:t>
+      </w:r>
+      <w:r>
+        <w:rPr>
+          <w:color w:val="538135" w:themeColor="accent6" w:themeShade="BF"/>
+        </w:rPr>
+        <w:t xml:space="preserve"> </w:t>
+      </w:r>
+    </w:p>
+    <w:p>
+      <w:r>
+        <w:rPr>
+          <w:b/>
+          <w:bCs/>
+        </w:rPr>
+        <w:t>Kategória módosítása</w:t>
+      </w:r>
+      <w:r>
+        <w:t>:</w:t>
+      </w:r>
+    </w:p>
+    <w:p>
+      <w:pPr>
+        <w:pStyle w:val="Listaszerbekezds"/>
+        <w:numPr>
+          <w:ilvl w:val="0"/>
+          <w:numId w:val="12"/>
+        </w:numPr>
+      </w:pPr>
+      <w:r>
+        <w:t>Opció az étterem kategória nevének a módosítására.</w:t>
+      </w:r>
+    </w:p>
+    <w:p>
+      <w:pPr>
+        <w:pStyle w:val="Listaszerbekezds"/>
+        <w:numPr>
+          <w:ilvl w:val="0"/>
+          <w:numId w:val="12"/>
+        </w:numPr>
+      </w:pPr>
+      <w:r>
+        <w:t xml:space="preserve">Függvény: </w:t>
+      </w:r>
       <w:proofErr w:type="spellStart"/>
       <w:proofErr w:type="gramStart"/>
       <w:r>
         <w:rPr>
           <w:color w:val="FF0000"/>
         </w:rPr>
-        <w:t>updateFood</w:t>
+        <w:t>modifyCategory</w:t>
       </w:r>
       <w:proofErr w:type="spellEnd"/>
       <w:r>
@@ -2011,127 +2049,75 @@
         <w:rPr>
           <w:color w:val="FF0000"/>
         </w:rPr>
-        <w:t>Food</w:t>
-      </w:r>
-      <w:proofErr w:type="spellEnd"/>
-      <w:r>
-        <w:rPr>
-          <w:color w:val="FF0000"/>
-        </w:rPr>
+        <w:t>categoryID</w:t>
+      </w:r>
+      <w:proofErr w:type="spellEnd"/>
+      <w:r>
+        <w:rPr>
+          <w:color w:val="FF0000"/>
+        </w:rPr>
+        <w:t xml:space="preserve">, </w:t>
+      </w:r>
+      <w:proofErr w:type="spellStart"/>
+      <w:r>
+        <w:rPr>
+          <w:color w:val="FF0000"/>
+        </w:rPr>
+        <w:t>newCategoryName</w:t>
+      </w:r>
+      <w:proofErr w:type="spellEnd"/>
+      <w:r>
+        <w:rPr>
+          <w:color w:val="FF0000"/>
+        </w:rPr>
+        <w:t xml:space="preserve">, </w:t>
+      </w:r>
+      <w:proofErr w:type="spellStart"/>
+      <w:r>
+        <w:rPr>
+          <w:color w:val="FF0000"/>
+        </w:rPr>
+        <w:t>resturantID</w:t>
+      </w:r>
+      <w:proofErr w:type="spellEnd"/>
+      <w:r>
+        <w:rPr>
+          <w:color w:val="FF0000"/>
+        </w:rPr>
+        <w:t>)</w:t>
+      </w:r>
+      <w:r>
         <w:t xml:space="preserve"> </w:t>
       </w:r>
-      <w:proofErr w:type="spellStart"/>
-      <w:r>
-        <w:rPr>
-          <w:color w:val="FF0000"/>
-        </w:rPr>
-        <w:t>food</w:t>
-      </w:r>
-      <w:proofErr w:type="spellEnd"/>
-      <w:r>
-        <w:rPr>
-          <w:color w:val="FF0000"/>
-        </w:rPr>
-        <w:t xml:space="preserve">) </w:t>
-      </w:r>
-      <w:r>
-        <w:t xml:space="preserve">– már létező </w:t>
-      </w:r>
-      <w:proofErr w:type="spellStart"/>
-      <w:r>
-        <w:t>food-ot</w:t>
-      </w:r>
-      <w:proofErr w:type="spellEnd"/>
-      <w:r>
-        <w:t xml:space="preserve"> kap meg módosított adatokkal. Adatbázisban kell módosítani </w:t>
-      </w:r>
-      <w:r>
-        <w:t xml:space="preserve">adott </w:t>
-      </w:r>
-      <w:proofErr w:type="spellStart"/>
-      <w:r>
-        <w:t>foodID</w:t>
-      </w:r>
-      <w:proofErr w:type="spellEnd"/>
-      <w:r>
-        <w:t xml:space="preserve"> </w:t>
-      </w:r>
-      <w:proofErr w:type="spellStart"/>
-      <w:r>
-        <w:t>nál</w:t>
-      </w:r>
-      <w:proofErr w:type="spellEnd"/>
-      <w:r>
-        <w:t xml:space="preserve"> az adatokat</w:t>
-      </w:r>
-    </w:p>
-    <w:p>
-      <w:r>
-        <w:t xml:space="preserve">Order még nem lett kiegészítve </w:t>
-      </w:r>
-      <w:proofErr w:type="gramStart"/>
-      <w:r>
-        <w:t>a</w:t>
-      </w:r>
-      <w:proofErr w:type="gramEnd"/>
-      <w:r>
-        <w:t xml:space="preserve"> </w:t>
-      </w:r>
-      <w:proofErr w:type="spellStart"/>
-      <w:r>
-        <w:t>User</w:t>
-      </w:r>
-      <w:proofErr w:type="spellEnd"/>
-      <w:r>
-        <w:t xml:space="preserve"> paraméterrel.</w:t>
-      </w:r>
-      <w:commentRangeEnd w:id="5"/>
-      <w:r>
-        <w:rPr>
-          <w:rStyle w:val="Jegyzethivatkozs"/>
-        </w:rPr>
-        <w:commentReference w:id="5"/>
-      </w:r>
-    </w:p>
-    <w:p>
-      <w:pPr>
-        <w:rPr>
-          <w:color w:val="538135" w:themeColor="accent6" w:themeShade="BF"/>
-        </w:rPr>
-      </w:pPr>
-      <w:r>
-        <w:rPr>
-          <w:color w:val="538135" w:themeColor="accent6" w:themeShade="BF"/>
-        </w:rPr>
-        <w:t xml:space="preserve">Szerver akkor is 1.0-t ad vissza adatbázisból amikor már értéke </w:t>
-      </w:r>
-      <w:commentRangeStart w:id="6"/>
-      <w:r>
-        <w:rPr>
-          <w:color w:val="538135" w:themeColor="accent6" w:themeShade="BF"/>
-        </w:rPr>
-        <w:t>van</w:t>
-      </w:r>
-      <w:commentRangeEnd w:id="6"/>
-      <w:r>
-        <w:rPr>
-          <w:rStyle w:val="Jegyzethivatkozs"/>
-          <w:color w:val="538135" w:themeColor="accent6" w:themeShade="BF"/>
-        </w:rPr>
-        <w:commentReference w:id="6"/>
-      </w:r>
-      <w:r>
-        <w:rPr>
-          <w:color w:val="538135" w:themeColor="accent6" w:themeShade="BF"/>
-        </w:rPr>
-        <w:t>.</w:t>
-      </w:r>
-      <w:r>
-        <w:rPr>
-          <w:color w:val="538135" w:themeColor="accent6" w:themeShade="BF"/>
-        </w:rPr>
-        <w:t xml:space="preserve"> </w:t>
-      </w:r>
+      <w:r>
+        <w:sym w:font="Wingdings" w:char="F0E0"/>
+      </w:r>
+      <w:r>
+        <w:t xml:space="preserve"> megváltoztatja a </w:t>
+      </w:r>
+      <w:proofErr w:type="spellStart"/>
+      <w:r>
+        <w:t>categoryID</w:t>
+      </w:r>
+      <w:proofErr w:type="spellEnd"/>
+      <w:r>
+        <w:t xml:space="preserve">-hoz tartozó </w:t>
+      </w:r>
+      <w:proofErr w:type="spellStart"/>
+      <w:r>
+        <w:t>categoryName</w:t>
+      </w:r>
+      <w:proofErr w:type="spellEnd"/>
+      <w:r>
+        <w:t>-et a paraméterben kapottra</w:t>
+      </w:r>
+    </w:p>
+    <w:p>
+      <w:pPr>
+        <w:rPr>
+          <w:color w:val="538135" w:themeColor="accent6" w:themeShade="BF"/>
+        </w:rPr>
+      </w:pPr>
     </w:p>
     <w:p/>
     <w:sectPr>
@@ -2145,7 +2131,7 @@
 </file>
 
 <file path=word/comments.xml><?xml version="1.0" encoding="utf-8"?>
-<w:comments xmlns:wpc="http://schemas.microsoft.com/office/word/2010/wordprocessingCanvas" xmlns:cx="http://schemas.microsoft.com/office/drawing/2014/chartex" xmlns:mc="http://schemas.openxmlformats.org/markup-compatibility/2006" xmlns:o="urn:schemas-microsoft-com:office:office" xmlns:r="http://schemas.openxmlformats.org/officeDocument/2006/relationships" xmlns:m="http://schemas.openxmlformats.org/officeDocument/2006/math" xmlns:v="urn:schemas-microsoft-com:vml" xmlns:wp14="http://schemas.microsoft.com/office/word/2010/wordprocessingDrawing" xmlns:wp="http://schemas.openxmlformats.org/drawingml/2006/wordprocessingDrawing" xmlns:w10="urn:schemas-microsoft-com:office:word" xmlns:w="http://schemas.openxmlformats.org/wordprocessingml/2006/main" xmlns:w14="http://schemas.microsoft.com/office/word/2010/wordml" xmlns:w15="http://schemas.microsoft.com/office/word/2012/wordml" xmlns:w16se="http://schemas.microsoft.com/office/word/2015/wordml/symex" xmlns:wpg="http://schemas.microsoft.com/office/word/2010/wordprocessingGroup" xmlns:wpi="http://schemas.microsoft.com/office/word/2010/wordprocessingInk" xmlns:wne="http://schemas.microsoft.com/office/word/2006/wordml" xmlns:wps="http://schemas.microsoft.com/office/word/2010/wordprocessingShape" mc:Ignorable="w14 w15 w16se wp14">
+<w:comments xmlns:wpc="http://schemas.microsoft.com/office/word/2010/wordprocessingCanvas" xmlns:cx="http://schemas.microsoft.com/office/drawing/2014/chartex" xmlns:cx1="http://schemas.microsoft.com/office/drawing/2015/9/8/chartex" xmlns:cx2="http://schemas.microsoft.com/office/drawing/2015/10/21/chartex" xmlns:cx3="http://schemas.microsoft.com/office/drawing/2016/5/9/chartex" xmlns:cx4="http://schemas.microsoft.com/office/drawing/2016/5/10/chartex" xmlns:cx5="http://schemas.microsoft.com/office/drawing/2016/5/11/chartex" xmlns:cx6="http://schemas.microsoft.com/office/drawing/2016/5/12/chartex" xmlns:cx7="http://schemas.microsoft.com/office/drawing/2016/5/13/chartex" xmlns:cx8="http://schemas.microsoft.com/office/drawing/2016/5/14/chartex" xmlns:mc="http://schemas.openxmlformats.org/markup-compatibility/2006" xmlns:aink="http://schemas.microsoft.com/office/drawing/2016/ink" xmlns:am3d="http://schemas.microsoft.com/office/drawing/2017/model3d" xmlns:o="urn:schemas-microsoft-com:office:office" xmlns:r="http://schemas.openxmlformats.org/officeDocument/2006/relationships" xmlns:m="http://schemas.openxmlformats.org/officeDocument/2006/math" xmlns:v="urn:schemas-microsoft-com:vml" xmlns:wp14="http://schemas.microsoft.com/office/word/2010/wordprocessingDrawing" xmlns:wp="http://schemas.openxmlformats.org/drawingml/2006/wordprocessingDrawing" xmlns:w10="urn:schemas-microsoft-com:office:word" xmlns:w="http://schemas.openxmlformats.org/wordprocessingml/2006/main" xmlns:w14="http://schemas.microsoft.com/office/word/2010/wordml" xmlns:w15="http://schemas.microsoft.com/office/word/2012/wordml" xmlns:w16cex="http://schemas.microsoft.com/office/word/2018/wordml/cex" xmlns:w16cid="http://schemas.microsoft.com/office/word/2016/wordml/cid" xmlns:w16="http://schemas.microsoft.com/office/word/2018/wordml" xmlns:w16sdtdh="http://schemas.microsoft.com/office/word/2020/wordml/sdtdatahash" xmlns:w16se="http://schemas.microsoft.com/office/word/2015/wordml/symex" xmlns:wpg="http://schemas.microsoft.com/office/word/2010/wordprocessingGroup" xmlns:wpi="http://schemas.microsoft.com/office/word/2010/wordprocessingInk" xmlns:wne="http://schemas.microsoft.com/office/word/2006/wordml" xmlns:wps="http://schemas.microsoft.com/office/word/2010/wordprocessingShape" mc:Ignorable="w14 w15 w16se w16cid w16 w16cex w16sdtdh wp14">
   <w:comment w:id="0" w:author="Windows-felhasználó" w:date="2021-05-11T16:53:00Z" w:initials="W">
     <w:p>
       <w:pPr>
@@ -2220,7 +2206,7 @@
       </w:r>
     </w:p>
   </w:comment>
-  <w:comment w:id="4" w:author="Windows-felhasználó" w:date="2021-05-12T18:23:00Z" w:initials="W">
+  <w:comment w:id="3" w:author="Windows-felhasználó" w:date="2021-05-12T18:23:00Z" w:initials="W">
     <w:p>
       <w:pPr>
         <w:pStyle w:val="Jegyzetszveg"/>
@@ -2249,7 +2235,7 @@
       </w:r>
     </w:p>
   </w:comment>
-  <w:comment w:id="5" w:author="Windows-felhasználó" w:date="2021-05-12T17:30:00Z" w:initials="W">
+  <w:comment w:id="4" w:author="Windows-felhasználó" w:date="2021-05-12T17:30:00Z" w:initials="W">
     <w:p>
       <w:pPr>
         <w:pStyle w:val="Jegyzetszveg"/>
@@ -2265,7 +2251,7 @@
       </w:r>
     </w:p>
   </w:comment>
-  <w:comment w:id="6" w:author="Anna Pauló" w:date="2021-05-12T13:08:00Z" w:initials="AP">
+  <w:comment w:id="5" w:author="Anna Pauló" w:date="2021-05-12T13:08:00Z" w:initials="AP">
     <w:p>
       <w:pPr>
         <w:pStyle w:val="Jegyzetszveg"/>
@@ -2276,18 +2262,16 @@
         </w:rPr>
         <w:annotationRef/>
       </w:r>
-      <w:proofErr w:type="spellStart"/>
       <w:r>
         <w:t>Done</w:t>
       </w:r>
-      <w:proofErr w:type="spellEnd"/>
     </w:p>
   </w:comment>
 </w:comments>
 </file>
 
 <file path=word/commentsExtended.xml><?xml version="1.0" encoding="utf-8"?>
-<w15:commentsEx xmlns:wpc="http://schemas.microsoft.com/office/word/2010/wordprocessingCanvas" xmlns:cx="http://schemas.microsoft.com/office/drawing/2014/chartex" xmlns:mc="http://schemas.openxmlformats.org/markup-compatibility/2006" xmlns:o="urn:schemas-microsoft-com:office:office" xmlns:r="http://schemas.openxmlformats.org/officeDocument/2006/relationships" xmlns:m="http://schemas.openxmlformats.org/officeDocument/2006/math" xmlns:v="urn:schemas-microsoft-com:vml" xmlns:wp14="http://schemas.microsoft.com/office/word/2010/wordprocessingDrawing" xmlns:wp="http://schemas.openxmlformats.org/drawingml/2006/wordprocessingDrawing" xmlns:w10="urn:schemas-microsoft-com:office:word" xmlns:w="http://schemas.openxmlformats.org/wordprocessingml/2006/main" xmlns:w14="http://schemas.microsoft.com/office/word/2010/wordml" xmlns:w15="http://schemas.microsoft.com/office/word/2012/wordml" xmlns:w16se="http://schemas.microsoft.com/office/word/2015/wordml/symex" xmlns:wpg="http://schemas.microsoft.com/office/word/2010/wordprocessingGroup" xmlns:wpi="http://schemas.microsoft.com/office/word/2010/wordprocessingInk" xmlns:wne="http://schemas.microsoft.com/office/word/2006/wordml" xmlns:wps="http://schemas.microsoft.com/office/word/2010/wordprocessingShape" mc:Ignorable="w14 w15 w16se wp14">
+<w15:commentsEx xmlns:wpc="http://schemas.microsoft.com/office/word/2010/wordprocessingCanvas" xmlns:cx="http://schemas.microsoft.com/office/drawing/2014/chartex" xmlns:cx1="http://schemas.microsoft.com/office/drawing/2015/9/8/chartex" xmlns:cx2="http://schemas.microsoft.com/office/drawing/2015/10/21/chartex" xmlns:cx3="http://schemas.microsoft.com/office/drawing/2016/5/9/chartex" xmlns:cx4="http://schemas.microsoft.com/office/drawing/2016/5/10/chartex" xmlns:cx5="http://schemas.microsoft.com/office/drawing/2016/5/11/chartex" xmlns:cx6="http://schemas.microsoft.com/office/drawing/2016/5/12/chartex" xmlns:cx7="http://schemas.microsoft.com/office/drawing/2016/5/13/chartex" xmlns:cx8="http://schemas.microsoft.com/office/drawing/2016/5/14/chartex" xmlns:mc="http://schemas.openxmlformats.org/markup-compatibility/2006" xmlns:aink="http://schemas.microsoft.com/office/drawing/2016/ink" xmlns:am3d="http://schemas.microsoft.com/office/drawing/2017/model3d" xmlns:o="urn:schemas-microsoft-com:office:office" xmlns:r="http://schemas.openxmlformats.org/officeDocument/2006/relationships" xmlns:m="http://schemas.openxmlformats.org/officeDocument/2006/math" xmlns:v="urn:schemas-microsoft-com:vml" xmlns:wp14="http://schemas.microsoft.com/office/word/2010/wordprocessingDrawing" xmlns:wp="http://schemas.openxmlformats.org/drawingml/2006/wordprocessingDrawing" xmlns:w10="urn:schemas-microsoft-com:office:word" xmlns:w="http://schemas.openxmlformats.org/wordprocessingml/2006/main" xmlns:w14="http://schemas.microsoft.com/office/word/2010/wordml" xmlns:w15="http://schemas.microsoft.com/office/word/2012/wordml" xmlns:w16cex="http://schemas.microsoft.com/office/word/2018/wordml/cex" xmlns:w16cid="http://schemas.microsoft.com/office/word/2016/wordml/cid" xmlns:w16="http://schemas.microsoft.com/office/word/2018/wordml" xmlns:w16sdtdh="http://schemas.microsoft.com/office/word/2020/wordml/sdtdatahash" xmlns:w16se="http://schemas.microsoft.com/office/word/2015/wordml/symex" xmlns:wpg="http://schemas.microsoft.com/office/word/2010/wordprocessingGroup" xmlns:wpi="http://schemas.microsoft.com/office/word/2010/wordprocessingInk" xmlns:wne="http://schemas.microsoft.com/office/word/2006/wordml" xmlns:wps="http://schemas.microsoft.com/office/word/2010/wordprocessingShape" mc:Ignorable="w14 w15 w16se w16cid w16 w16cex w16sdtdh wp14">
   <w15:commentEx w15:paraId="5DD22CD4" w15:done="0"/>
   <w15:commentEx w15:paraId="638D0AC2" w15:done="0"/>
   <w15:commentEx w15:paraId="2ED4553A" w15:done="0"/>
@@ -2307,12 +2291,15 @@
 <w16cid:commentsIds xmlns:wpc="http://schemas.microsoft.com/office/word/2010/wordprocessingCanvas" xmlns:cx="http://schemas.microsoft.com/office/drawing/2014/chartex" xmlns:cx1="http://schemas.microsoft.com/office/drawing/2015/9/8/chartex" xmlns:cx2="http://schemas.microsoft.com/office/drawing/2015/10/21/chartex" xmlns:cx3="http://schemas.microsoft.com/office/drawing/2016/5/9/chartex" xmlns:cx4="http://schemas.microsoft.com/office/drawing/2016/5/10/chartex" xmlns:cx5="http://schemas.microsoft.com/office/drawing/2016/5/11/chartex" xmlns:cx6="http://schemas.microsoft.com/office/drawing/2016/5/12/chartex" xmlns:cx7="http://schemas.microsoft.com/office/drawing/2016/5/13/chartex" xmlns:cx8="http://schemas.microsoft.com/office/drawing/2016/5/14/chartex" xmlns:mc="http://schemas.openxmlformats.org/markup-compatibility/2006" xmlns:aink="http://schemas.microsoft.com/office/drawing/2016/ink" xmlns:am3d="http://schemas.microsoft.com/office/drawing/2017/model3d" xmlns:o="urn:schemas-microsoft-com:office:office" xmlns:r="http://schemas.openxmlformats.org/officeDocument/2006/relationships" xmlns:m="http://schemas.openxmlformats.org/officeDocument/2006/math" xmlns:v="urn:schemas-microsoft-com:vml" xmlns:wp14="http://schemas.microsoft.com/office/word/2010/wordprocessingDrawing" xmlns:wp="http://schemas.openxmlformats.org/drawingml/2006/wordprocessingDrawing" xmlns:w10="urn:schemas-microsoft-com:office:word" xmlns:w="http://schemas.openxmlformats.org/wordprocessingml/2006/main" xmlns:w14="http://schemas.microsoft.com/office/word/2010/wordml" xmlns:w15="http://schemas.microsoft.com/office/word/2012/wordml" xmlns:w16cex="http://schemas.microsoft.com/office/word/2018/wordml/cex" xmlns:w16cid="http://schemas.microsoft.com/office/word/2016/wordml/cid" xmlns:w16="http://schemas.microsoft.com/office/word/2018/wordml" xmlns:w16sdtdh="http://schemas.microsoft.com/office/word/2020/wordml/sdtdatahash" xmlns:w16se="http://schemas.microsoft.com/office/word/2015/wordml/symex" xmlns:wpg="http://schemas.microsoft.com/office/word/2010/wordprocessingGroup" xmlns:wpi="http://schemas.microsoft.com/office/word/2010/wordprocessingInk" xmlns:wne="http://schemas.microsoft.com/office/word/2006/wordml" xmlns:wps="http://schemas.microsoft.com/office/word/2010/wordprocessingShape" mc:Ignorable="w14 w15 w16se w16cid w16 w16cex w16sdtdh wp14">
   <w16cid:commentId w16cid:paraId="5DD22CD4" w16cid:durableId="24454C83"/>
   <w16cid:commentId w16cid:paraId="638D0AC2" w16cid:durableId="24454C84"/>
+  <w16cid:commentId w16cid:paraId="2ED4553A" w16cid:durableId="2446B0C7"/>
+  <w16cid:commentId w16cid:paraId="58EB199C" w16cid:durableId="2446B0C8"/>
+  <w16cid:commentId w16cid:paraId="6FF82BA5" w16cid:durableId="2446B0C9"/>
   <w16cid:commentId w16cid:paraId="471E0928" w16cid:durableId="244651D3"/>
 </w16cid:commentsIds>
 </file>
 
 <file path=word/numbering.xml><?xml version="1.0" encoding="utf-8"?>
-<w:numbering xmlns:wpc="http://schemas.microsoft.com/office/word/2010/wordprocessingCanvas" xmlns:cx="http://schemas.microsoft.com/office/drawing/2014/chartex" xmlns:mc="http://schemas.openxmlformats.org/markup-compatibility/2006" xmlns:o="urn:schemas-microsoft-com:office:office" xmlns:r="http://schemas.openxmlformats.org/officeDocument/2006/relationships" xmlns:m="http://schemas.openxmlformats.org/officeDocument/2006/math" xmlns:v="urn:schemas-microsoft-com:vml" xmlns:wp14="http://schemas.microsoft.com/office/word/2010/wordprocessingDrawing" xmlns:wp="http://schemas.openxmlformats.org/drawingml/2006/wordprocessingDrawing" xmlns:w10="urn:schemas-microsoft-com:office:word" xmlns:w="http://schemas.openxmlformats.org/wordprocessingml/2006/main" xmlns:w14="http://schemas.microsoft.com/office/word/2010/wordml" xmlns:w15="http://schemas.microsoft.com/office/word/2012/wordml" xmlns:w16se="http://schemas.microsoft.com/office/word/2015/wordml/symex" xmlns:wpg="http://schemas.microsoft.com/office/word/2010/wordprocessingGroup" xmlns:wpi="http://schemas.microsoft.com/office/word/2010/wordprocessingInk" xmlns:wne="http://schemas.microsoft.com/office/word/2006/wordml" xmlns:wps="http://schemas.microsoft.com/office/word/2010/wordprocessingShape" mc:Ignorable="w14 w15 w16se wp14">
+<w:numbering xmlns:wpc="http://schemas.microsoft.com/office/word/2010/wordprocessingCanvas" xmlns:cx="http://schemas.microsoft.com/office/drawing/2014/chartex" xmlns:cx1="http://schemas.microsoft.com/office/drawing/2015/9/8/chartex" xmlns:cx2="http://schemas.microsoft.com/office/drawing/2015/10/21/chartex" xmlns:cx3="http://schemas.microsoft.com/office/drawing/2016/5/9/chartex" xmlns:cx4="http://schemas.microsoft.com/office/drawing/2016/5/10/chartex" xmlns:cx5="http://schemas.microsoft.com/office/drawing/2016/5/11/chartex" xmlns:cx6="http://schemas.microsoft.com/office/drawing/2016/5/12/chartex" xmlns:cx7="http://schemas.microsoft.com/office/drawing/2016/5/13/chartex" xmlns:cx8="http://schemas.microsoft.com/office/drawing/2016/5/14/chartex" xmlns:mc="http://schemas.openxmlformats.org/markup-compatibility/2006" xmlns:aink="http://schemas.microsoft.com/office/drawing/2016/ink" xmlns:am3d="http://schemas.microsoft.com/office/drawing/2017/model3d" xmlns:o="urn:schemas-microsoft-com:office:office" xmlns:r="http://schemas.openxmlformats.org/officeDocument/2006/relationships" xmlns:m="http://schemas.openxmlformats.org/officeDocument/2006/math" xmlns:v="urn:schemas-microsoft-com:vml" xmlns:wp14="http://schemas.microsoft.com/office/word/2010/wordprocessingDrawing" xmlns:wp="http://schemas.openxmlformats.org/drawingml/2006/wordprocessingDrawing" xmlns:w10="urn:schemas-microsoft-com:office:word" xmlns:w="http://schemas.openxmlformats.org/wordprocessingml/2006/main" xmlns:w14="http://schemas.microsoft.com/office/word/2010/wordml" xmlns:w15="http://schemas.microsoft.com/office/word/2012/wordml" xmlns:w16cex="http://schemas.microsoft.com/office/word/2018/wordml/cex" xmlns:w16cid="http://schemas.microsoft.com/office/word/2016/wordml/cid" xmlns:w16="http://schemas.microsoft.com/office/word/2018/wordml" xmlns:w16sdtdh="http://schemas.microsoft.com/office/word/2020/wordml/sdtdatahash" xmlns:w16se="http://schemas.microsoft.com/office/word/2015/wordml/symex" xmlns:wpg="http://schemas.microsoft.com/office/word/2010/wordprocessingGroup" xmlns:wpi="http://schemas.microsoft.com/office/word/2010/wordprocessingInk" xmlns:wne="http://schemas.microsoft.com/office/word/2006/wordml" xmlns:wps="http://schemas.microsoft.com/office/word/2010/wordprocessingShape" mc:Ignorable="w14 w15 w16se w16cid w16 w16cex w16sdtdh wp14">
   <w:abstractNum w:abstractNumId="0" w15:restartNumberingAfterBreak="0">
     <w:nsid w:val="11C84E9A"/>
     <w:multiLevelType w:val="hybridMultilevel"/>
@@ -2992,6 +2979,119 @@
     </w:lvl>
   </w:abstractNum>
   <w:abstractNum w:abstractNumId="6" w15:restartNumberingAfterBreak="0">
+    <w:nsid w:val="54644201"/>
+    <w:multiLevelType w:val="hybridMultilevel"/>
+    <w:tmpl w:val="C1D6B426"/>
+    <w:lvl w:ilvl="0" w:tplc="040E0001">
+      <w:start w:val="1"/>
+      <w:numFmt w:val="bullet"/>
+      <w:lvlText w:val=""/>
+      <w:lvlJc w:val="left"/>
+      <w:pPr>
+        <w:ind w:left="720" w:hanging="360"/>
+      </w:pPr>
+      <w:rPr>
+        <w:rFonts w:ascii="Symbol" w:hAnsi="Symbol" w:hint="default"/>
+      </w:rPr>
+    </w:lvl>
+    <w:lvl w:ilvl="1" w:tplc="040E0003" w:tentative="1">
+      <w:start w:val="1"/>
+      <w:numFmt w:val="bullet"/>
+      <w:lvlText w:val="o"/>
+      <w:lvlJc w:val="left"/>
+      <w:pPr>
+        <w:ind w:left="1440" w:hanging="360"/>
+      </w:pPr>
+      <w:rPr>
+        <w:rFonts w:ascii="Courier New" w:hAnsi="Courier New" w:cs="Courier New" w:hint="default"/>
+      </w:rPr>
+    </w:lvl>
+    <w:lvl w:ilvl="2" w:tplc="040E0005" w:tentative="1">
+      <w:start w:val="1"/>
+      <w:numFmt w:val="bullet"/>
+      <w:lvlText w:val=""/>
+      <w:lvlJc w:val="left"/>
+      <w:pPr>
+        <w:ind w:left="2160" w:hanging="360"/>
+      </w:pPr>
+      <w:rPr>
+        <w:rFonts w:ascii="Wingdings" w:hAnsi="Wingdings" w:hint="default"/>
+      </w:rPr>
+    </w:lvl>
+    <w:lvl w:ilvl="3" w:tplc="040E0001" w:tentative="1">
+      <w:start w:val="1"/>
+      <w:numFmt w:val="bullet"/>
+      <w:lvlText w:val=""/>
+      <w:lvlJc w:val="left"/>
+      <w:pPr>
+        <w:ind w:left="2880" w:hanging="360"/>
+      </w:pPr>
+      <w:rPr>
+        <w:rFonts w:ascii="Symbol" w:hAnsi="Symbol" w:hint="default"/>
+      </w:rPr>
+    </w:lvl>
+    <w:lvl w:ilvl="4" w:tplc="040E0003" w:tentative="1">
+      <w:start w:val="1"/>
+      <w:numFmt w:val="bullet"/>
+      <w:lvlText w:val="o"/>
+      <w:lvlJc w:val="left"/>
+      <w:pPr>
+        <w:ind w:left="3600" w:hanging="360"/>
+      </w:pPr>
+      <w:rPr>
+        <w:rFonts w:ascii="Courier New" w:hAnsi="Courier New" w:cs="Courier New" w:hint="default"/>
+      </w:rPr>
+    </w:lvl>
+    <w:lvl w:ilvl="5" w:tplc="040E0005" w:tentative="1">
+      <w:start w:val="1"/>
+      <w:numFmt w:val="bullet"/>
+      <w:lvlText w:val=""/>
+      <w:lvlJc w:val="left"/>
+      <w:pPr>
+        <w:ind w:left="4320" w:hanging="360"/>
+      </w:pPr>
+      <w:rPr>
+        <w:rFonts w:ascii="Wingdings" w:hAnsi="Wingdings" w:hint="default"/>
+      </w:rPr>
+    </w:lvl>
+    <w:lvl w:ilvl="6" w:tplc="040E0001" w:tentative="1">
+      <w:start w:val="1"/>
+      <w:numFmt w:val="bullet"/>
+      <w:lvlText w:val=""/>
+      <w:lvlJc w:val="left"/>
+      <w:pPr>
+        <w:ind w:left="5040" w:hanging="360"/>
+      </w:pPr>
+      <w:rPr>
+        <w:rFonts w:ascii="Symbol" w:hAnsi="Symbol" w:hint="default"/>
+      </w:rPr>
+    </w:lvl>
+    <w:lvl w:ilvl="7" w:tplc="040E0003" w:tentative="1">
+      <w:start w:val="1"/>
+      <w:numFmt w:val="bullet"/>
+      <w:lvlText w:val="o"/>
+      <w:lvlJc w:val="left"/>
+      <w:pPr>
+        <w:ind w:left="5760" w:hanging="360"/>
+      </w:pPr>
+      <w:rPr>
+        <w:rFonts w:ascii="Courier New" w:hAnsi="Courier New" w:cs="Courier New" w:hint="default"/>
+      </w:rPr>
+    </w:lvl>
+    <w:lvl w:ilvl="8" w:tplc="040E0005" w:tentative="1">
+      <w:start w:val="1"/>
+      <w:numFmt w:val="bullet"/>
+      <w:lvlText w:val=""/>
+      <w:lvlJc w:val="left"/>
+      <w:pPr>
+        <w:ind w:left="6480" w:hanging="360"/>
+      </w:pPr>
+      <w:rPr>
+        <w:rFonts w:ascii="Wingdings" w:hAnsi="Wingdings" w:hint="default"/>
+      </w:rPr>
+    </w:lvl>
+  </w:abstractNum>
+  <w:abstractNum w:abstractNumId="7" w15:restartNumberingAfterBreak="0">
     <w:nsid w:val="60AB41AE"/>
     <w:multiLevelType w:val="hybridMultilevel"/>
     <w:tmpl w:val="F9BC5F1E"/>
@@ -3104,7 +3204,7 @@
       </w:rPr>
     </w:lvl>
   </w:abstractNum>
-  <w:abstractNum w:abstractNumId="7" w15:restartNumberingAfterBreak="0">
+  <w:abstractNum w:abstractNumId="8" w15:restartNumberingAfterBreak="0">
     <w:nsid w:val="62AF16D2"/>
     <w:multiLevelType w:val="hybridMultilevel"/>
     <w:tmpl w:val="3CA87EA8"/>
@@ -3217,7 +3317,7 @@
       </w:rPr>
     </w:lvl>
   </w:abstractNum>
-  <w:abstractNum w:abstractNumId="8" w15:restartNumberingAfterBreak="0">
+  <w:abstractNum w:abstractNumId="9" w15:restartNumberingAfterBreak="0">
     <w:nsid w:val="6A0D47C4"/>
     <w:multiLevelType w:val="hybridMultilevel"/>
     <w:tmpl w:val="D15C2DE4"/>
@@ -3330,7 +3430,7 @@
       </w:rPr>
     </w:lvl>
   </w:abstractNum>
-  <w:abstractNum w:abstractNumId="9" w15:restartNumberingAfterBreak="0">
+  <w:abstractNum w:abstractNumId="10" w15:restartNumberingAfterBreak="0">
     <w:nsid w:val="6D202E26"/>
     <w:multiLevelType w:val="hybridMultilevel"/>
     <w:tmpl w:val="53426D58"/>
@@ -3416,7 +3516,7 @@
       </w:pPr>
     </w:lvl>
   </w:abstractNum>
-  <w:abstractNum w:abstractNumId="10" w15:restartNumberingAfterBreak="0">
+  <w:abstractNum w:abstractNumId="11" w15:restartNumberingAfterBreak="0">
     <w:nsid w:val="72A0277E"/>
     <w:multiLevelType w:val="hybridMultilevel"/>
     <w:tmpl w:val="6C1AC292"/>
@@ -3503,13 +3603,13 @@
     </w:lvl>
   </w:abstractNum>
   <w:num w:numId="1">
+    <w:abstractNumId w:val="11"/>
+  </w:num>
+  <w:num w:numId="2">
     <w:abstractNumId w:val="10"/>
   </w:num>
-  <w:num w:numId="2">
+  <w:num w:numId="3">
     <w:abstractNumId w:val="9"/>
-  </w:num>
-  <w:num w:numId="3">
-    <w:abstractNumId w:val="8"/>
   </w:num>
   <w:num w:numId="4">
     <w:abstractNumId w:val="2"/>
@@ -3518,7 +3618,7 @@
     <w:abstractNumId w:val="1"/>
   </w:num>
   <w:num w:numId="6">
-    <w:abstractNumId w:val="7"/>
+    <w:abstractNumId w:val="8"/>
   </w:num>
   <w:num w:numId="7">
     <w:abstractNumId w:val="0"/>
@@ -3527,7 +3627,7 @@
     <w:abstractNumId w:val="5"/>
   </w:num>
   <w:num w:numId="9">
-    <w:abstractNumId w:val="6"/>
+    <w:abstractNumId w:val="7"/>
   </w:num>
   <w:num w:numId="10">
     <w:abstractNumId w:val="3"/>
@@ -3535,11 +3635,14 @@
   <w:num w:numId="11">
     <w:abstractNumId w:val="4"/>
   </w:num>
+  <w:num w:numId="12">
+    <w:abstractNumId w:val="6"/>
+  </w:num>
 </w:numbering>
 </file>
 
 <file path=word/people.xml><?xml version="1.0" encoding="utf-8"?>
-<w15:people xmlns:wpc="http://schemas.microsoft.com/office/word/2010/wordprocessingCanvas" xmlns:cx="http://schemas.microsoft.com/office/drawing/2014/chartex" xmlns:mc="http://schemas.openxmlformats.org/markup-compatibility/2006" xmlns:o="urn:schemas-microsoft-com:office:office" xmlns:r="http://schemas.openxmlformats.org/officeDocument/2006/relationships" xmlns:m="http://schemas.openxmlformats.org/officeDocument/2006/math" xmlns:v="urn:schemas-microsoft-com:vml" xmlns:wp14="http://schemas.microsoft.com/office/word/2010/wordprocessingDrawing" xmlns:wp="http://schemas.openxmlformats.org/drawingml/2006/wordprocessingDrawing" xmlns:w10="urn:schemas-microsoft-com:office:word" xmlns:w="http://schemas.openxmlformats.org/wordprocessingml/2006/main" xmlns:w14="http://schemas.microsoft.com/office/word/2010/wordml" xmlns:w15="http://schemas.microsoft.com/office/word/2012/wordml" xmlns:w16se="http://schemas.microsoft.com/office/word/2015/wordml/symex" xmlns:wpg="http://schemas.microsoft.com/office/word/2010/wordprocessingGroup" xmlns:wpi="http://schemas.microsoft.com/office/word/2010/wordprocessingInk" xmlns:wne="http://schemas.microsoft.com/office/word/2006/wordml" xmlns:wps="http://schemas.microsoft.com/office/word/2010/wordprocessingShape" mc:Ignorable="w14 w15 w16se wp14">
+<w15:people xmlns:wpc="http://schemas.microsoft.com/office/word/2010/wordprocessingCanvas" xmlns:cx="http://schemas.microsoft.com/office/drawing/2014/chartex" xmlns:cx1="http://schemas.microsoft.com/office/drawing/2015/9/8/chartex" xmlns:cx2="http://schemas.microsoft.com/office/drawing/2015/10/21/chartex" xmlns:cx3="http://schemas.microsoft.com/office/drawing/2016/5/9/chartex" xmlns:cx4="http://schemas.microsoft.com/office/drawing/2016/5/10/chartex" xmlns:cx5="http://schemas.microsoft.com/office/drawing/2016/5/11/chartex" xmlns:cx6="http://schemas.microsoft.com/office/drawing/2016/5/12/chartex" xmlns:cx7="http://schemas.microsoft.com/office/drawing/2016/5/13/chartex" xmlns:cx8="http://schemas.microsoft.com/office/drawing/2016/5/14/chartex" xmlns:mc="http://schemas.openxmlformats.org/markup-compatibility/2006" xmlns:aink="http://schemas.microsoft.com/office/drawing/2016/ink" xmlns:am3d="http://schemas.microsoft.com/office/drawing/2017/model3d" xmlns:o="urn:schemas-microsoft-com:office:office" xmlns:r="http://schemas.openxmlformats.org/officeDocument/2006/relationships" xmlns:m="http://schemas.openxmlformats.org/officeDocument/2006/math" xmlns:v="urn:schemas-microsoft-com:vml" xmlns:wp14="http://schemas.microsoft.com/office/word/2010/wordprocessingDrawing" xmlns:wp="http://schemas.openxmlformats.org/drawingml/2006/wordprocessingDrawing" xmlns:w10="urn:schemas-microsoft-com:office:word" xmlns:w="http://schemas.openxmlformats.org/wordprocessingml/2006/main" xmlns:w14="http://schemas.microsoft.com/office/word/2010/wordml" xmlns:w15="http://schemas.microsoft.com/office/word/2012/wordml" xmlns:w16cex="http://schemas.microsoft.com/office/word/2018/wordml/cex" xmlns:w16cid="http://schemas.microsoft.com/office/word/2016/wordml/cid" xmlns:w16="http://schemas.microsoft.com/office/word/2018/wordml" xmlns:w16sdtdh="http://schemas.microsoft.com/office/word/2020/wordml/sdtdatahash" xmlns:w16se="http://schemas.microsoft.com/office/word/2015/wordml/symex" xmlns:wpg="http://schemas.microsoft.com/office/word/2010/wordprocessingGroup" xmlns:wpi="http://schemas.microsoft.com/office/word/2010/wordprocessingInk" xmlns:wne="http://schemas.microsoft.com/office/word/2006/wordml" xmlns:wps="http://schemas.microsoft.com/office/word/2010/wordprocessingShape" mc:Ignorable="w14 w15 w16se w16cid w16 w16cex w16sdtdh wp14">
   <w15:person w15:author="Windows-felhasználó">
     <w15:presenceInfo w15:providerId="None" w15:userId="Windows-felhasználó"/>
   </w15:person>
@@ -3550,7 +3653,7 @@
 </file>
 
 <file path=word/styles.xml><?xml version="1.0" encoding="utf-8"?>
-<w:styles xmlns:mc="http://schemas.openxmlformats.org/markup-compatibility/2006" xmlns:r="http://schemas.openxmlformats.org/officeDocument/2006/relationships" xmlns:w="http://schemas.openxmlformats.org/wordprocessingml/2006/main" xmlns:w14="http://schemas.microsoft.com/office/word/2010/wordml" xmlns:w15="http://schemas.microsoft.com/office/word/2012/wordml" xmlns:w16se="http://schemas.microsoft.com/office/word/2015/wordml/symex" mc:Ignorable="w14 w15 w16se">
+<w:styles xmlns:mc="http://schemas.openxmlformats.org/markup-compatibility/2006" xmlns:r="http://schemas.openxmlformats.org/officeDocument/2006/relationships" xmlns:w="http://schemas.openxmlformats.org/wordprocessingml/2006/main" xmlns:w14="http://schemas.microsoft.com/office/word/2010/wordml" xmlns:w15="http://schemas.microsoft.com/office/word/2012/wordml" xmlns:w16cex="http://schemas.microsoft.com/office/word/2018/wordml/cex" xmlns:w16cid="http://schemas.microsoft.com/office/word/2016/wordml/cid" xmlns:w16="http://schemas.microsoft.com/office/word/2018/wordml" xmlns:w16sdtdh="http://schemas.microsoft.com/office/word/2020/wordml/sdtdatahash" xmlns:w16se="http://schemas.microsoft.com/office/word/2015/wordml/symex" mc:Ignorable="w14 w15 w16se w16cid w16 w16cex w16sdtdh">
   <w:docDefaults>
     <w:rPrDefault>
       <w:rPr>
@@ -3566,7 +3669,7 @@
       </w:pPr>
     </w:pPrDefault>
   </w:docDefaults>
-  <w:latentStyles w:defLockedState="0" w:defUIPriority="99" w:defSemiHidden="0" w:defUnhideWhenUsed="0" w:defQFormat="0" w:count="371">
+  <w:latentStyles w:defLockedState="0" w:defUIPriority="99" w:defSemiHidden="0" w:defUnhideWhenUsed="0" w:defQFormat="0" w:count="376">
     <w:lsdException w:name="Normal" w:uiPriority="0" w:qFormat="1"/>
     <w:lsdException w:name="heading 1" w:uiPriority="9" w:qFormat="1"/>
     <w:lsdException w:name="heading 2" w:semiHidden="1" w:uiPriority="9" w:unhideWhenUsed="1" w:qFormat="1"/>
@@ -3672,7 +3775,6 @@
     <w:lsdException w:name="HTML Sample" w:semiHidden="1" w:unhideWhenUsed="1"/>
     <w:lsdException w:name="HTML Typewriter" w:semiHidden="1" w:unhideWhenUsed="1"/>
     <w:lsdException w:name="HTML Variable" w:semiHidden="1" w:unhideWhenUsed="1"/>
-    <w:lsdException w:name="Normal Table" w:semiHidden="1" w:unhideWhenUsed="1"/>
     <w:lsdException w:name="annotation subject" w:semiHidden="1" w:unhideWhenUsed="1"/>
     <w:lsdException w:name="No List" w:semiHidden="1" w:unhideWhenUsed="1"/>
     <w:lsdException w:name="Outline List 1" w:semiHidden="1" w:unhideWhenUsed="1"/>
@@ -3715,11 +3817,8 @@
     <w:lsdException w:name="Table Contemporary" w:semiHidden="1" w:unhideWhenUsed="1"/>
     <w:lsdException w:name="Table Elegant" w:semiHidden="1" w:unhideWhenUsed="1"/>
     <w:lsdException w:name="Table Professional" w:semiHidden="1" w:unhideWhenUsed="1"/>
-    <w:lsdException w:name="Table Subtle 1" w:semiHidden="1" w:unhideWhenUsed="1"/>
     <w:lsdException w:name="Table Subtle 2" w:semiHidden="1" w:unhideWhenUsed="1"/>
     <w:lsdException w:name="Table Web 1" w:semiHidden="1" w:unhideWhenUsed="1"/>
-    <w:lsdException w:name="Table Web 2" w:semiHidden="1" w:unhideWhenUsed="1"/>
-    <w:lsdException w:name="Table Web 3" w:semiHidden="1" w:unhideWhenUsed="1"/>
     <w:lsdException w:name="Balloon Text" w:semiHidden="1" w:unhideWhenUsed="1"/>
     <w:lsdException w:name="Table Grid" w:uiPriority="39"/>
     <w:lsdException w:name="Table Theme" w:semiHidden="1" w:unhideWhenUsed="1"/>
@@ -3938,6 +4037,11 @@
     <w:lsdException w:name="List Table 5 Dark Accent 6" w:uiPriority="50"/>
     <w:lsdException w:name="List Table 6 Colorful Accent 6" w:uiPriority="51"/>
     <w:lsdException w:name="List Table 7 Colorful Accent 6" w:uiPriority="52"/>
+    <w:lsdException w:name="Mention" w:semiHidden="1" w:unhideWhenUsed="1"/>
+    <w:lsdException w:name="Smart Hyperlink" w:semiHidden="1" w:unhideWhenUsed="1"/>
+    <w:lsdException w:name="Hashtag" w:semiHidden="1" w:unhideWhenUsed="1"/>
+    <w:lsdException w:name="Unresolved Mention" w:semiHidden="1" w:unhideWhenUsed="1"/>
+    <w:lsdException w:name="Smart Link" w:semiHidden="1" w:unhideWhenUsed="1"/>
   </w:latentStyles>
   <w:style w:type="paragraph" w:default="1" w:styleId="Norml">
     <w:name w:val="Normal"/>

</xml_diff>

<commit_message>
DeliveryPerson stuff for Restaurant
</commit_message>
<xml_diff>
--- a/ÚJ függvények.docx
+++ b/ÚJ függvények.docx
@@ -312,6 +312,7 @@
           <w:numId w:val="3"/>
         </w:numPr>
       </w:pPr>
+      <w:commentRangeStart w:id="1"/>
       <w:r>
         <w:t xml:space="preserve">rendelés hozzáadása futárhoz: pl: </w:t>
       </w:r>
@@ -366,6 +367,13 @@
       <w:r>
         <w:t>Új tábla (deliveryboyID – orderID)</w:t>
       </w:r>
+      <w:commentRangeEnd w:id="1"/>
+      <w:r>
+        <w:rPr>
+          <w:rStyle w:val="Jegyzethivatkozs"/>
+        </w:rPr>
+        <w:commentReference w:id="1"/>
+      </w:r>
     </w:p>
     <w:p>
       <w:pPr>
@@ -658,7 +666,7 @@
       </w:r>
     </w:p>
     <w:p>
-      <w:commentRangeStart w:id="2"/>
+      <w:commentRangeStart w:id="3"/>
       <w:r>
         <w:t>Plusz attribútum legyen: price mellett egy disc</w:t>
       </w:r>
@@ -723,12 +731,12 @@
       <w:r>
         <w:t>plusz attribútum: discountPercentage double (0.2 – csökkentés, 1.2 – növelés)</w:t>
       </w:r>
-      <w:commentRangeEnd w:id="2"/>
+      <w:commentRangeEnd w:id="3"/>
       <w:r>
         <w:rPr>
           <w:rStyle w:val="Jegyzethivatkozs"/>
         </w:rPr>
-        <w:commentReference w:id="2"/>
+        <w:commentReference w:id="3"/>
       </w:r>
     </w:p>
     <w:p>
@@ -812,7 +820,7 @@
           <w:color w:val="FF0000"/>
         </w:rPr>
       </w:pPr>
-      <w:commentRangeStart w:id="3"/>
+      <w:commentRangeStart w:id="4"/>
       <w:r>
         <w:rPr>
           <w:color w:val="FF0000"/>
@@ -848,12 +856,12 @@
       <w:r>
         <w:t xml:space="preserve"> csinálja az idő állítást a bejövő OrderID és RestaurantID alapján. </w:t>
       </w:r>
-      <w:commentRangeEnd w:id="3"/>
+      <w:commentRangeEnd w:id="4"/>
       <w:r>
         <w:rPr>
           <w:rStyle w:val="Jegyzethivatkozs"/>
         </w:rPr>
-        <w:commentReference w:id="3"/>
+        <w:commentReference w:id="4"/>
       </w:r>
     </w:p>
     <w:p>
@@ -932,7 +940,7 @@
       <w:pPr>
         <w:spacing w:after="0" w:line="240" w:lineRule="auto"/>
       </w:pPr>
-      <w:commentRangeStart w:id="4"/>
+      <w:commentRangeStart w:id="5"/>
       <w:r>
         <w:t>#region ADD ORDER EXAMPLES</w:t>
       </w:r>
@@ -1141,12 +1149,12 @@
       <w:r>
         <w:t xml:space="preserve">                #endregion</w:t>
       </w:r>
-      <w:commentRangeEnd w:id="4"/>
+      <w:commentRangeEnd w:id="5"/>
       <w:r>
         <w:rPr>
           <w:rStyle w:val="Jegyzethivatkozs"/>
         </w:rPr>
-        <w:commentReference w:id="4"/>
+        <w:commentReference w:id="5"/>
       </w:r>
     </w:p>
     <w:p>
@@ -1161,7 +1169,7 @@
       </w:r>
     </w:p>
     <w:p>
-      <w:commentRangeStart w:id="5"/>
+      <w:commentRangeStart w:id="6"/>
       <w:r>
         <w:rPr>
           <w:b/>
@@ -1232,12 +1240,12 @@
       <w:r>
         <w:t xml:space="preserve">-fizetendő összeg </w:t>
       </w:r>
-      <w:commentRangeEnd w:id="5"/>
+      <w:commentRangeEnd w:id="6"/>
       <w:r>
         <w:rPr>
           <w:rStyle w:val="Jegyzethivatkozs"/>
         </w:rPr>
-        <w:commentReference w:id="5"/>
+        <w:commentReference w:id="6"/>
       </w:r>
     </w:p>
     <w:p>
@@ -1311,19 +1319,19 @@
           <w:numId w:val="10"/>
         </w:numPr>
       </w:pPr>
-      <w:commentRangeStart w:id="6"/>
+      <w:commentRangeStart w:id="7"/>
       <w:r>
         <w:t>SZERVER: kezeli a regisztrálatlan user</w:t>
       </w:r>
       <w:r>
         <w:t xml:space="preserve"> hiányos adatait</w:t>
       </w:r>
-      <w:commentRangeEnd w:id="6"/>
+      <w:commentRangeEnd w:id="7"/>
       <w:r>
         <w:rPr>
           <w:rStyle w:val="Jegyzethivatkozs"/>
         </w:rPr>
-        <w:commentReference w:id="6"/>
+        <w:commentReference w:id="7"/>
       </w:r>
     </w:p>
     <w:p>
@@ -1382,7 +1390,7 @@
       </w:r>
     </w:p>
     <w:p>
-      <w:commentRangeStart w:id="7"/>
+      <w:commentRangeStart w:id="8"/>
       <w:r>
         <w:rPr>
           <w:color w:val="FF0000"/>
@@ -1412,12 +1420,12 @@
       <w:r>
         <w:t>Order még nem lett kiegészítve a User paraméterrel.</w:t>
       </w:r>
-      <w:commentRangeEnd w:id="7"/>
+      <w:commentRangeEnd w:id="8"/>
       <w:r>
         <w:rPr>
           <w:rStyle w:val="Jegyzethivatkozs"/>
         </w:rPr>
-        <w:commentReference w:id="7"/>
+        <w:commentReference w:id="8"/>
       </w:r>
     </w:p>
     <w:p>
@@ -1432,20 +1440,20 @@
         </w:rPr>
         <w:t xml:space="preserve">Szerver akkor is 1.0-t ad vissza adatbázisból amikor már értéke </w:t>
       </w:r>
-      <w:commentRangeStart w:id="8"/>
+      <w:commentRangeStart w:id="9"/>
       <w:r>
         <w:rPr>
           <w:color w:val="538135" w:themeColor="accent6" w:themeShade="BF"/>
         </w:rPr>
         <w:t>van</w:t>
       </w:r>
-      <w:commentRangeEnd w:id="8"/>
+      <w:commentRangeEnd w:id="9"/>
       <w:r>
         <w:rPr>
           <w:rStyle w:val="Jegyzethivatkozs"/>
           <w:color w:val="538135" w:themeColor="accent6" w:themeShade="BF"/>
         </w:rPr>
-        <w:commentReference w:id="8"/>
+        <w:commentReference w:id="9"/>
       </w:r>
       <w:r>
         <w:rPr>
@@ -1545,11 +1553,9 @@
       <w:r>
         <w:t>DONE: Klaudia</w:t>
       </w:r>
-      <w:bookmarkStart w:id="1" w:name="_GoBack"/>
-      <w:bookmarkEnd w:id="1"/>
     </w:p>
   </w:comment>
-  <w:comment w:id="2" w:author="Windows-felhasználó" w:date="2021-05-11T16:53:00Z" w:initials="W">
+  <w:comment w:id="1" w:author="Windows-felhasználó" w:date="2021-05-13T19:54:00Z" w:initials="W">
     <w:p>
       <w:pPr>
         <w:pStyle w:val="Jegyzetszveg"/>
@@ -1563,9 +1569,11 @@
       <w:r>
         <w:t>DONE: Klaudia</w:t>
       </w:r>
+      <w:bookmarkStart w:id="2" w:name="_GoBack"/>
+      <w:bookmarkEnd w:id="2"/>
     </w:p>
   </w:comment>
-  <w:comment w:id="3" w:author="Windows-felhasználó" w:date="2021-05-11T17:16:00Z" w:initials="W">
+  <w:comment w:id="3" w:author="Windows-felhasználó" w:date="2021-05-11T16:53:00Z" w:initials="W">
     <w:p>
       <w:pPr>
         <w:pStyle w:val="Jegyzetszveg"/>
@@ -1581,7 +1589,7 @@
       </w:r>
     </w:p>
   </w:comment>
-  <w:comment w:id="4" w:author="Windows-felhasználó" w:date="2021-05-13T15:14:00Z" w:initials="W">
+  <w:comment w:id="4" w:author="Windows-felhasználó" w:date="2021-05-11T17:16:00Z" w:initials="W">
     <w:p>
       <w:pPr>
         <w:pStyle w:val="Jegyzetszveg"/>
@@ -1593,11 +1601,27 @@
         <w:annotationRef/>
       </w:r>
       <w:r>
+        <w:t>DONE: Klaudia</w:t>
+      </w:r>
+    </w:p>
+  </w:comment>
+  <w:comment w:id="5" w:author="Windows-felhasználó" w:date="2021-05-13T15:14:00Z" w:initials="W">
+    <w:p>
+      <w:pPr>
+        <w:pStyle w:val="Jegyzetszveg"/>
+      </w:pPr>
+      <w:r>
+        <w:rPr>
+          <w:rStyle w:val="Jegyzethivatkozs"/>
+        </w:rPr>
+        <w:annotationRef/>
+      </w:r>
+      <w:r>
         <w:t>Rendelés JSON példa</w:t>
       </w:r>
     </w:p>
   </w:comment>
-  <w:comment w:id="5" w:author="Windows-felhasználó" w:date="2021-05-12T17:31:00Z" w:initials="W">
+  <w:comment w:id="6" w:author="Windows-felhasználó" w:date="2021-05-12T17:31:00Z" w:initials="W">
     <w:p>
       <w:pPr>
         <w:pStyle w:val="Jegyzetszveg"/>
@@ -1629,7 +1653,7 @@
       </w:r>
     </w:p>
   </w:comment>
-  <w:comment w:id="6" w:author="Windows-felhasználó" w:date="2021-05-12T18:23:00Z" w:initials="W">
+  <w:comment w:id="7" w:author="Windows-felhasználó" w:date="2021-05-12T18:23:00Z" w:initials="W">
     <w:p>
       <w:pPr>
         <w:pStyle w:val="Jegyzetszveg"/>
@@ -1653,7 +1677,7 @@
       </w:r>
     </w:p>
   </w:comment>
-  <w:comment w:id="7" w:author="Windows-felhasználó" w:date="2021-05-12T17:30:00Z" w:initials="W">
+  <w:comment w:id="8" w:author="Windows-felhasználó" w:date="2021-05-12T17:30:00Z" w:initials="W">
     <w:p>
       <w:pPr>
         <w:pStyle w:val="Jegyzetszveg"/>
@@ -1669,7 +1693,7 @@
       </w:r>
     </w:p>
   </w:comment>
-  <w:comment w:id="8" w:author="Anna Pauló" w:date="2021-05-12T13:08:00Z" w:initials="AP">
+  <w:comment w:id="9" w:author="Anna Pauló" w:date="2021-05-12T13:08:00Z" w:initials="AP">
     <w:p>
       <w:pPr>
         <w:pStyle w:val="Jegyzetszveg"/>
@@ -1691,6 +1715,7 @@
 <file path=word/commentsExtended.xml><?xml version="1.0" encoding="utf-8"?>
 <w15:commentsEx xmlns:wpc="http://schemas.microsoft.com/office/word/2010/wordprocessingCanvas" xmlns:cx="http://schemas.microsoft.com/office/drawing/2014/chartex" xmlns:mc="http://schemas.openxmlformats.org/markup-compatibility/2006" xmlns:o="urn:schemas-microsoft-com:office:office" xmlns:r="http://schemas.openxmlformats.org/officeDocument/2006/relationships" xmlns:m="http://schemas.openxmlformats.org/officeDocument/2006/math" xmlns:v="urn:schemas-microsoft-com:vml" xmlns:wp14="http://schemas.microsoft.com/office/word/2010/wordprocessingDrawing" xmlns:wp="http://schemas.openxmlformats.org/drawingml/2006/wordprocessingDrawing" xmlns:w10="urn:schemas-microsoft-com:office:word" xmlns:w="http://schemas.openxmlformats.org/wordprocessingml/2006/main" xmlns:w14="http://schemas.microsoft.com/office/word/2010/wordml" xmlns:w15="http://schemas.microsoft.com/office/word/2012/wordml" xmlns:w16se="http://schemas.microsoft.com/office/word/2015/wordml/symex" xmlns:wpg="http://schemas.microsoft.com/office/word/2010/wordprocessingGroup" xmlns:wpi="http://schemas.microsoft.com/office/word/2010/wordprocessingInk" xmlns:wne="http://schemas.microsoft.com/office/word/2006/wordml" xmlns:wps="http://schemas.microsoft.com/office/word/2010/wordprocessingShape" mc:Ignorable="w14 w15 w16se wp14">
   <w15:commentEx w15:paraId="02323F48" w15:done="0"/>
+  <w15:commentEx w15:paraId="3E107D12" w15:done="0"/>
   <w15:commentEx w15:paraId="5DD22CD4" w15:done="0"/>
   <w15:commentEx w15:paraId="638D0AC2" w15:done="0"/>
   <w15:commentEx w15:paraId="3D22301A" w15:done="0"/>
@@ -3872,7 +3897,7 @@
 </file>
 
 <file path=customXml/itemProps1.xml><?xml version="1.0" encoding="utf-8"?>
-<ds:datastoreItem xmlns:ds="http://schemas.openxmlformats.org/officeDocument/2006/customXml" ds:itemID="{3A33B45D-941F-4742-B4D2-64586E6CB95F}">
+<ds:datastoreItem xmlns:ds="http://schemas.openxmlformats.org/officeDocument/2006/customXml" ds:itemID="{83E0C19C-5B2F-408C-B72B-1BB6583C1A8B}">
   <ds:schemaRefs>
     <ds:schemaRef ds:uri="http://schemas.openxmlformats.org/officeDocument/2006/bibliography"/>
   </ds:schemaRefs>

</xml_diff>